<commit_message>
ST Cambios Documentacion 20/08/2020 11:53 pm
</commit_message>
<xml_diff>
--- a/DOCUMENTACION/III.- DISEÑO/6.- DISEÑO DE INTERFAZ HOMBRE-MÁQUINA.docx
+++ b/DOCUMENTACION/III.- DISEÑO/6.- DISEÑO DE INTERFAZ HOMBRE-MÁQUINA.docx
@@ -1,10 +1,10 @@
 
 <file path=word/document.xml><?xml version="1.0" encoding="utf-8"?>
-<w:document xmlns:wpc="http://schemas.microsoft.com/office/word/2010/wordprocessingCanvas" xmlns:mc="http://schemas.openxmlformats.org/markup-compatibility/2006" xmlns:o="urn:schemas-microsoft-com:office:office" xmlns:r="http://schemas.openxmlformats.org/officeDocument/2006/relationships" xmlns:m="http://schemas.openxmlformats.org/officeDocument/2006/math" xmlns:v="urn:schemas-microsoft-com:vml" xmlns:wp14="http://schemas.microsoft.com/office/word/2010/wordprocessingDrawing" xmlns:wp="http://schemas.openxmlformats.org/drawingml/2006/wordprocessingDrawing" xmlns:w10="urn:schemas-microsoft-com:office:word" xmlns:w="http://schemas.openxmlformats.org/wordprocessingml/2006/main" xmlns:w14="http://schemas.microsoft.com/office/word/2010/wordml" xmlns:wpg="http://schemas.microsoft.com/office/word/2010/wordprocessingGroup" xmlns:wpi="http://schemas.microsoft.com/office/word/2010/wordprocessingInk" xmlns:wne="http://schemas.microsoft.com/office/word/2006/wordml" xmlns:wps="http://schemas.microsoft.com/office/word/2010/wordprocessingShape" mc:Ignorable="w14 wp14">
+<w:document xmlns:wpc="http://schemas.microsoft.com/office/word/2010/wordprocessingCanvas" xmlns:mc="http://schemas.openxmlformats.org/markup-compatibility/2006" xmlns:o="urn:schemas-microsoft-com:office:office" xmlns:r="http://schemas.openxmlformats.org/officeDocument/2006/relationships" xmlns:m="http://schemas.openxmlformats.org/officeDocument/2006/math" xmlns:v="urn:schemas-microsoft-com:vml" xmlns:wp14="http://schemas.microsoft.com/office/word/2010/wordprocessingDrawing" xmlns:wp="http://schemas.openxmlformats.org/drawingml/2006/wordprocessingDrawing" xmlns:w="http://schemas.openxmlformats.org/wordprocessingml/2006/main" xmlns:w14="http://schemas.microsoft.com/office/word/2010/wordml" xmlns:w10="urn:schemas-microsoft-com:office:word" xmlns:w15="http://schemas.microsoft.com/office/word/2012/wordml" xmlns:wpg="http://schemas.microsoft.com/office/word/2010/wordprocessingGroup" xmlns:wpi="http://schemas.microsoft.com/office/word/2010/wordprocessingInk" xmlns:wne="http://schemas.microsoft.com/office/word/2006/wordml" xmlns:wps="http://schemas.microsoft.com/office/word/2010/wordprocessingShape" xmlns:wpsCustomData="http://www.wps.cn/officeDocument/2013/wpsCustomData" mc:Ignorable="w14 w15 wp14">
   <w:body>
     <w:p>
       <w:pPr>
-        <w:pStyle w:val="Ttulo2"/>
+        <w:pStyle w:val="4"/>
         <w:numPr>
           <w:ilvl w:val="0"/>
           <w:numId w:val="0"/>
@@ -21,15 +21,7 @@
           <w:szCs w:val="32"/>
           <w:lang w:val="es-DO"/>
         </w:rPr>
-        <w:t>3</w:t>
-      </w:r>
-      <w:r>
-        <w:rPr>
-          <w:sz w:val="32"/>
-          <w:szCs w:val="32"/>
-          <w:lang w:val="es-DO"/>
-        </w:rPr>
-        <w:t>.6 DISEÑO HOMBRE-MÁQUINA DE 1 PROCESO ESTRATÉGICO</w:t>
+        <w:t>3.6 DISEÑO HOMBRE-MÁQUINA DE 1 PROCESO ESTRATÉGICO</w:t>
       </w:r>
     </w:p>
     <w:p>
@@ -41,7 +33,6 @@
           <w:lang w:val="es-DO"/>
         </w:rPr>
       </w:pPr>
-      <w:proofErr w:type="spellStart"/>
       <w:r>
         <w:rPr>
           <w:b/>
@@ -51,7 +42,6 @@
         </w:rPr>
         <w:t>Sugeiri</w:t>
       </w:r>
-      <w:proofErr w:type="spellEnd"/>
     </w:p>
     <w:p>
       <w:pPr>
@@ -70,7 +60,7 @@
     </w:p>
     <w:p>
       <w:pPr>
-        <w:pStyle w:val="Ttulo2"/>
+        <w:pStyle w:val="4"/>
         <w:numPr>
           <w:ilvl w:val="0"/>
           <w:numId w:val="2"/>
@@ -78,7 +68,6 @@
       </w:pPr>
       <w:r>
         <w:rPr>
-          <w:noProof/>
           <w:lang w:val="es-DO" w:eastAsia="es-DO"/>
         </w:rPr>
         <w:drawing>
@@ -99,7 +88,7 @@
                     </pic:cNvPicPr>
                   </pic:nvPicPr>
                   <pic:blipFill>
-                    <a:blip r:embed="rId7"/>
+                    <a:blip r:embed="rId4"/>
                     <a:stretch>
                       <a:fillRect/>
                     </a:stretch>
@@ -140,7 +129,6 @@
         <w:rPr>
           <w:b/>
           <w:bCs/>
-          <w:noProof/>
           <w:lang w:val="es-DO" w:eastAsia="es-DO"/>
         </w:rPr>
         <w:drawing>
@@ -161,7 +149,7 @@
                     </pic:cNvPicPr>
                   </pic:nvPicPr>
                   <pic:blipFill>
-                    <a:blip r:embed="rId8"/>
+                    <a:blip r:embed="rId5"/>
                     <a:stretch>
                       <a:fillRect/>
                     </a:stretch>
@@ -196,10 +184,8 @@
       </w:pPr>
       <w:r>
         <w:rPr>
-          <w:noProof/>
           <w:lang w:val="es-DO" w:eastAsia="es-DO"/>
         </w:rPr>
-        <w:lastRenderedPageBreak/>
         <w:drawing>
           <wp:inline distT="0" distB="0" distL="114300" distR="114300">
             <wp:extent cx="5941060" cy="3925570"/>
@@ -218,7 +204,7 @@
                     </pic:cNvPicPr>
                   </pic:nvPicPr>
                   <pic:blipFill>
-                    <a:blip r:embed="rId9"/>
+                    <a:blip r:embed="rId6"/>
                     <a:stretch>
                       <a:fillRect/>
                     </a:stretch>
@@ -245,7 +231,7 @@
     </w:p>
     <w:p>
       <w:pPr>
-        <w:pStyle w:val="Ttulo2"/>
+        <w:pStyle w:val="4"/>
         <w:numPr>
           <w:ilvl w:val="0"/>
           <w:numId w:val="0"/>
@@ -268,7 +254,6 @@
         <w:rPr>
           <w:b/>
           <w:bCs/>
-          <w:noProof/>
           <w:lang w:val="es-DO" w:eastAsia="es-DO"/>
         </w:rPr>
         <w:drawing>
@@ -289,7 +274,7 @@
                     </pic:cNvPicPr>
                   </pic:nvPicPr>
                   <pic:blipFill>
-                    <a:blip r:embed="rId10"/>
+                    <a:blip r:embed="rId7"/>
                     <a:stretch>
                       <a:fillRect/>
                     </a:stretch>
@@ -317,18 +302,31 @@
     <w:p>
       <w:pPr>
         <w:rPr>
-          <w:lang w:val="es-DO"/>
-        </w:rPr>
-      </w:pPr>
-      <w:r>
-        <w:rPr>
-          <w:lang w:val="es-DO"/>
-        </w:rPr>
-        <w:t>La primera Pantalla es donde se presenta el listado de recetas disponibles, agrupadas por tipo de receta para un fácil filtrado.</w:t>
-      </w:r>
-      <w:r>
-        <w:rPr>
-          <w:noProof/>
+          <w:rFonts w:hint="default"/>
+          <w:lang w:val="en-US"/>
+        </w:rPr>
+      </w:pPr>
+      <w:r>
+        <w:rPr>
+          <w:lang w:val="es-DO"/>
+        </w:rPr>
+        <w:t>La primera Pantalla es donde se presenta el listado de recetas disponibles, agrupadas por tipo de receta para un fácil filtrado</w:t>
+      </w:r>
+      <w:r>
+        <w:rPr>
+          <w:rFonts w:hint="default"/>
+          <w:lang w:val="en-US"/>
+        </w:rPr>
+        <w:t>, esto usando las tablas tipo_receta y receta</w:t>
+      </w:r>
+      <w:r>
+        <w:rPr>
+          <w:lang w:val="es-DO"/>
+        </w:rPr>
+        <w:t>.</w:t>
+      </w:r>
+      <w:r>
+        <w:rPr>
           <w:lang w:val="es-DO" w:eastAsia="es-DO"/>
         </w:rPr>
         <mc:AlternateContent>
@@ -349,24 +347,29 @@
                 <wp:cNvGraphicFramePr/>
                 <a:graphic xmlns:a="http://schemas.openxmlformats.org/drawingml/2006/main">
                   <a:graphicData uri="http://schemas.microsoft.com/office/word/2010/wordprocessingInk">
-                    <w14:contentPart bwMode="auto" r:id="rId11">
-                      <w14:nvContentPartPr>
-                        <w14:cNvContentPartPr/>
-                      </w14:nvContentPartPr>
-                      <w14:xfrm>
-                        <a:off x="0" y="0"/>
-                        <a:ext cx="360" cy="360"/>
-                      </w14:xfrm>
-                    </w14:contentPart>
+                    <mc:AlternateContent xmlns:a14="http://schemas.microsoft.com/office/drawing/2010/main">
+                      <mc:Choice Requires="a14">
+                        <w14:contentPart bwMode="auto" r:id="rId8">
+                          <w14:nvContentPartPr>
+                            <w14:cNvPr id="21" name="Ink 21"/>
+                            <w14:cNvContentPartPr/>
+                          </w14:nvContentPartPr>
+                          <w14:xfrm>
+                            <a:off x="0" y="0"/>
+                            <a:ext cx="360" cy="360"/>
+                          </w14:xfrm>
+                        </w14:contentPart>
+                      </mc:Choice>
+                    </mc:AlternateContent>
                   </a:graphicData>
                 </a:graphic>
               </wp:anchor>
             </w:drawing>
           </mc:Choice>
-          <mc:Fallback xmlns:wpsCustomData="http://www.wps.cn/officeDocument/2013/wpsCustomData" xmlns:w15="http://schemas.microsoft.com/office/word/2012/wordml">
+          <mc:Fallback>
             <w:pict>
-              <v:shape id="_x0000_s1026" o:spid="_x0000_s1026" o:spt="75" style="position:absolute;left:0pt;margin-left:140.95pt;margin-top:551.6pt;height:0.05pt;width:0.05pt;z-index:251675648;mso-width-relative:page;mso-height-relative:page;" coordsize="21600,21600" o:gfxdata="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">
-                <v:imagedata r:id="rId12" o:title=""/>
+              <v:shape id="_x0000_s1026" o:spid="_x0000_s1026" o:spt="75" style="position:absolute;left:0pt;margin-left:140.95pt;margin-top:551.6pt;height:0.05pt;width:0.05pt;z-index:251675648;mso-width-relative:page;mso-height-relative:page;" coordsize="21600,21600" o:gfxdata="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">
+                <v:imagedata r:id="rId9" o:title=""/>
                 <o:lock v:ext="edit"/>
               </v:shape>
             </w:pict>
@@ -375,7 +378,6 @@
       </w:r>
       <w:r>
         <w:rPr>
-          <w:noProof/>
           <w:lang w:val="es-DO" w:eastAsia="es-DO"/>
         </w:rPr>
         <mc:AlternateContent>
@@ -396,24 +398,29 @@
                 <wp:cNvGraphicFramePr/>
                 <a:graphic xmlns:a="http://schemas.openxmlformats.org/drawingml/2006/main">
                   <a:graphicData uri="http://schemas.microsoft.com/office/word/2010/wordprocessingInk">
-                    <w14:contentPart bwMode="auto" r:id="rId13">
-                      <w14:nvContentPartPr>
-                        <w14:cNvContentPartPr/>
-                      </w14:nvContentPartPr>
-                      <w14:xfrm>
-                        <a:off x="0" y="0"/>
-                        <a:ext cx="644525" cy="303530"/>
-                      </w14:xfrm>
-                    </w14:contentPart>
+                    <mc:AlternateContent xmlns:a14="http://schemas.microsoft.com/office/drawing/2010/main">
+                      <mc:Choice Requires="a14">
+                        <w14:contentPart bwMode="auto" r:id="rId10">
+                          <w14:nvContentPartPr>
+                            <w14:cNvPr id="20" name="Ink 20"/>
+                            <w14:cNvContentPartPr/>
+                          </w14:nvContentPartPr>
+                          <w14:xfrm>
+                            <a:off x="0" y="0"/>
+                            <a:ext cx="644525" cy="303530"/>
+                          </w14:xfrm>
+                        </w14:contentPart>
+                      </mc:Choice>
+                    </mc:AlternateContent>
                   </a:graphicData>
                 </a:graphic>
               </wp:anchor>
             </w:drawing>
           </mc:Choice>
-          <mc:Fallback xmlns:wpsCustomData="http://www.wps.cn/officeDocument/2013/wpsCustomData" xmlns:w15="http://schemas.microsoft.com/office/word/2012/wordml">
+          <mc:Fallback>
             <w:pict>
-              <v:shape id="_x0000_s1026" o:spid="_x0000_s1026" o:spt="75" style="position:absolute;left:0pt;margin-left:191pt;margin-top:607.45pt;height:23.9pt;width:50.75pt;z-index:251674624;mso-width-relative:page;mso-height-relative:page;" coordsize="21600,21600" o:gfxdata="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">
-                <v:imagedata r:id="rId14" o:title=""/>
+              <v:shape id="_x0000_s1026" o:spid="_x0000_s1026" o:spt="75" style="position:absolute;left:0pt;margin-left:191pt;margin-top:607.45pt;height:23.9pt;width:50.75pt;z-index:251674624;mso-width-relative:page;mso-height-relative:page;" coordsize="21600,21600" o:gfxdata="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">
+                <v:imagedata r:id="rId11" o:title=""/>
                 <o:lock v:ext="edit"/>
               </v:shape>
             </w:pict>
@@ -422,7 +429,6 @@
       </w:r>
       <w:r>
         <w:rPr>
-          <w:noProof/>
           <w:lang w:val="es-DO" w:eastAsia="es-DO"/>
         </w:rPr>
         <mc:AlternateContent>
@@ -443,24 +449,29 @@
                 <wp:cNvGraphicFramePr/>
                 <a:graphic xmlns:a="http://schemas.openxmlformats.org/drawingml/2006/main">
                   <a:graphicData uri="http://schemas.microsoft.com/office/word/2010/wordprocessingInk">
-                    <w14:contentPart bwMode="auto" r:id="rId15">
-                      <w14:nvContentPartPr>
-                        <w14:cNvContentPartPr/>
-                      </w14:nvContentPartPr>
-                      <w14:xfrm>
-                        <a:off x="0" y="0"/>
-                        <a:ext cx="360" cy="360"/>
-                      </w14:xfrm>
-                    </w14:contentPart>
+                    <mc:AlternateContent xmlns:a14="http://schemas.microsoft.com/office/drawing/2010/main">
+                      <mc:Choice Requires="a14">
+                        <w14:contentPart bwMode="auto" r:id="rId12">
+                          <w14:nvContentPartPr>
+                            <w14:cNvPr id="15" name="Ink 15"/>
+                            <w14:cNvContentPartPr/>
+                          </w14:nvContentPartPr>
+                          <w14:xfrm>
+                            <a:off x="0" y="0"/>
+                            <a:ext cx="360" cy="360"/>
+                          </w14:xfrm>
+                        </w14:contentPart>
+                      </mc:Choice>
+                    </mc:AlternateContent>
                   </a:graphicData>
                 </a:graphic>
               </wp:anchor>
             </w:drawing>
           </mc:Choice>
-          <mc:Fallback xmlns:wpsCustomData="http://www.wps.cn/officeDocument/2013/wpsCustomData" xmlns:w15="http://schemas.microsoft.com/office/word/2012/wordml">
+          <mc:Fallback>
             <w:pict>
-              <v:shape id="_x0000_s1026" o:spid="_x0000_s1026" o:spt="75" style="position:absolute;left:0pt;margin-left:-23.4pt;margin-top:450.8pt;height:0.05pt;width:0.05pt;z-index:251669504;mso-width-relative:page;mso-height-relative:page;" coordsize="21600,21600" o:gfxdata="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">
-                <v:imagedata r:id="rId12" o:title=""/>
+              <v:shape id="_x0000_s1026" o:spid="_x0000_s1026" o:spt="75" style="position:absolute;left:0pt;margin-left:-23.4pt;margin-top:450.8pt;height:0.05pt;width:0.05pt;z-index:251669504;mso-width-relative:page;mso-height-relative:page;" coordsize="21600,21600" o:gfxdata="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">
+                <v:imagedata r:id="rId9" o:title=""/>
                 <o:lock v:ext="edit"/>
               </v:shape>
             </w:pict>
@@ -469,7 +480,6 @@
       </w:r>
       <w:r>
         <w:rPr>
-          <w:noProof/>
           <w:lang w:val="es-DO" w:eastAsia="es-DO"/>
         </w:rPr>
         <mc:AlternateContent>
@@ -490,24 +500,29 @@
                 <wp:cNvGraphicFramePr/>
                 <a:graphic xmlns:a="http://schemas.openxmlformats.org/drawingml/2006/main">
                   <a:graphicData uri="http://schemas.microsoft.com/office/word/2010/wordprocessingInk">
-                    <w14:contentPart bwMode="auto" r:id="rId16">
-                      <w14:nvContentPartPr>
-                        <w14:cNvContentPartPr/>
-                      </w14:nvContentPartPr>
-                      <w14:xfrm>
-                        <a:off x="0" y="0"/>
-                        <a:ext cx="360" cy="360"/>
-                      </w14:xfrm>
-                    </w14:contentPart>
+                    <mc:AlternateContent xmlns:a14="http://schemas.microsoft.com/office/drawing/2010/main">
+                      <mc:Choice Requires="a14">
+                        <w14:contentPart bwMode="auto" r:id="rId13">
+                          <w14:nvContentPartPr>
+                            <w14:cNvPr id="14" name="Ink 14"/>
+                            <w14:cNvContentPartPr/>
+                          </w14:nvContentPartPr>
+                          <w14:xfrm>
+                            <a:off x="0" y="0"/>
+                            <a:ext cx="360" cy="360"/>
+                          </w14:xfrm>
+                        </w14:contentPart>
+                      </mc:Choice>
+                    </mc:AlternateContent>
                   </a:graphicData>
                 </a:graphic>
               </wp:anchor>
             </w:drawing>
           </mc:Choice>
-          <mc:Fallback xmlns:wpsCustomData="http://www.wps.cn/officeDocument/2013/wpsCustomData" xmlns:w15="http://schemas.microsoft.com/office/word/2012/wordml">
+          <mc:Fallback>
             <w:pict>
-              <v:shape id="_x0000_s1026" o:spid="_x0000_s1026" o:spt="75" style="position:absolute;left:0pt;margin-left:217.15pt;margin-top:620.6pt;height:0.05pt;width:0.05pt;z-index:251668480;mso-width-relative:page;mso-height-relative:page;" coordsize="21600,21600" o:gfxdata="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">
-                <v:imagedata r:id="rId17" o:title=""/>
+              <v:shape id="_x0000_s1026" o:spid="_x0000_s1026" o:spt="75" style="position:absolute;left:0pt;margin-left:217.15pt;margin-top:620.6pt;height:0.05pt;width:0.05pt;z-index:251668480;mso-width-relative:page;mso-height-relative:page;" coordsize="21600,21600" o:gfxdata="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">
+                <v:imagedata r:id="rId14" o:title=""/>
                 <o:lock v:ext="edit"/>
               </v:shape>
             </w:pict>
@@ -516,101 +531,6 @@
       </w:r>
       <w:r>
         <w:rPr>
-          <w:noProof/>
-          <w:lang w:val="es-DO" w:eastAsia="es-DO"/>
-        </w:rPr>
-        <mc:AlternateContent>
-          <mc:Choice Requires="wps">
-            <w:drawing>
-              <wp:anchor distT="0" distB="0" distL="114300" distR="114300" simplePos="0" relativeHeight="251666432" behindDoc="0" locked="0" layoutInCell="1" allowOverlap="1">
-                <wp:simplePos x="0" y="0"/>
-                <wp:positionH relativeFrom="column">
-                  <wp:posOffset>3489325</wp:posOffset>
-                </wp:positionH>
-                <wp:positionV relativeFrom="paragraph">
-                  <wp:posOffset>3067685</wp:posOffset>
-                </wp:positionV>
-                <wp:extent cx="2207895" cy="1179830"/>
-                <wp:effectExtent l="95250" t="95250" r="97790" b="134620"/>
-                <wp:wrapNone/>
-                <wp:docPr id="9" name="Ink 9"/>
-                <wp:cNvGraphicFramePr/>
-                <a:graphic xmlns:a="http://schemas.openxmlformats.org/drawingml/2006/main">
-                  <a:graphicData uri="http://schemas.microsoft.com/office/word/2010/wordprocessingInk">
-                    <w14:contentPart bwMode="auto" r:id="rId18">
-                      <w14:nvContentPartPr>
-                        <w14:cNvContentPartPr/>
-                      </w14:nvContentPartPr>
-                      <w14:xfrm>
-                        <a:off x="0" y="0"/>
-                        <a:ext cx="2207880" cy="1180080"/>
-                      </w14:xfrm>
-                    </w14:contentPart>
-                  </a:graphicData>
-                </a:graphic>
-              </wp:anchor>
-            </w:drawing>
-          </mc:Choice>
-          <mc:Fallback xmlns:wpsCustomData="http://www.wps.cn/officeDocument/2013/wpsCustomData" xmlns:w15="http://schemas.microsoft.com/office/word/2012/wordml">
-            <w:pict>
-              <v:shape id="_x0000_s1026" o:spid="_x0000_s1026" o:spt="75" style="position:absolute;left:0pt;margin-left:274.75pt;margin-top:241.55pt;height:92.9pt;width:173.85pt;z-index:251666432;mso-width-relative:page;mso-height-relative:page;" coordsize="21600,21600" o:gfxdata="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">
-                <v:imagedata r:id="rId19" o:title=""/>
-                <o:lock v:ext="edit"/>
-              </v:shape>
-            </w:pict>
-          </mc:Fallback>
-        </mc:AlternateContent>
-      </w:r>
-      <w:r>
-        <w:rPr>
-          <w:noProof/>
-          <w:lang w:val="es-DO" w:eastAsia="es-DO"/>
-        </w:rPr>
-        <mc:AlternateContent>
-          <mc:Choice Requires="wps">
-            <w:drawing>
-              <wp:anchor distT="0" distB="0" distL="114300" distR="114300" simplePos="0" relativeHeight="251665408" behindDoc="0" locked="0" layoutInCell="1" allowOverlap="1">
-                <wp:simplePos x="0" y="0"/>
-                <wp:positionH relativeFrom="column">
-                  <wp:posOffset>3839845</wp:posOffset>
-                </wp:positionH>
-                <wp:positionV relativeFrom="paragraph">
-                  <wp:posOffset>3444240</wp:posOffset>
-                </wp:positionV>
-                <wp:extent cx="253365" cy="261620"/>
-                <wp:effectExtent l="38100" t="38100" r="51435" b="43180"/>
-                <wp:wrapNone/>
-                <wp:docPr id="8" name="Ink 8"/>
-                <wp:cNvGraphicFramePr/>
-                <a:graphic xmlns:a="http://schemas.openxmlformats.org/drawingml/2006/main">
-                  <a:graphicData uri="http://schemas.microsoft.com/office/word/2010/wordprocessingInk">
-                    <w14:contentPart bwMode="auto" r:id="rId20">
-                      <w14:nvContentPartPr>
-                        <w14:cNvContentPartPr/>
-                      </w14:nvContentPartPr>
-                      <w14:xfrm>
-                        <a:off x="0" y="0"/>
-                        <a:ext cx="253440" cy="261720"/>
-                      </w14:xfrm>
-                    </w14:contentPart>
-                  </a:graphicData>
-                </a:graphic>
-              </wp:anchor>
-            </w:drawing>
-          </mc:Choice>
-          <mc:Fallback xmlns:wpsCustomData="http://www.wps.cn/officeDocument/2013/wpsCustomData" xmlns:w15="http://schemas.microsoft.com/office/word/2012/wordml">
-            <w:pict>
-              <v:shape id="_x0000_s1026" o:spid="_x0000_s1026" o:spt="75" style="position:absolute;left:0pt;margin-left:302.35pt;margin-top:271.2pt;height:20.6pt;width:19.95pt;z-index:251665408;mso-width-relative:page;mso-height-relative:page;" coordsize="21600,21600" o:gfxdata="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">
-                <v:imagedata r:id="rId21" o:title=""/>
-                <o:lock v:ext="edit"/>
-              </v:shape>
-            </w:pict>
-          </mc:Fallback>
-        </mc:AlternateContent>
-      </w:r>
-      <w:r>
-        <w:rPr>
-          <w:noProof/>
           <w:lang w:val="es-DO" w:eastAsia="es-DO"/>
         </w:rPr>
         <mc:AlternateContent>
@@ -631,24 +551,29 @@
                 <wp:cNvGraphicFramePr/>
                 <a:graphic xmlns:a="http://schemas.openxmlformats.org/drawingml/2006/main">
                   <a:graphicData uri="http://schemas.microsoft.com/office/word/2010/wordprocessingInk">
-                    <w14:contentPart bwMode="auto" r:id="rId22">
-                      <w14:nvContentPartPr>
-                        <w14:cNvContentPartPr/>
-                      </w14:nvContentPartPr>
-                      <w14:xfrm>
-                        <a:off x="0" y="0"/>
-                        <a:ext cx="168480" cy="305640"/>
-                      </w14:xfrm>
-                    </w14:contentPart>
+                    <mc:AlternateContent xmlns:a14="http://schemas.microsoft.com/office/drawing/2010/main">
+                      <mc:Choice Requires="a14">
+                        <w14:contentPart bwMode="auto" r:id="rId15">
+                          <w14:nvContentPartPr>
+                            <w14:cNvPr id="6" name="Ink 6"/>
+                            <w14:cNvContentPartPr/>
+                          </w14:nvContentPartPr>
+                          <w14:xfrm>
+                            <a:off x="0" y="0"/>
+                            <a:ext cx="168480" cy="305640"/>
+                          </w14:xfrm>
+                        </w14:contentPart>
+                      </mc:Choice>
+                    </mc:AlternateContent>
                   </a:graphicData>
                 </a:graphic>
               </wp:anchor>
             </w:drawing>
           </mc:Choice>
-          <mc:Fallback xmlns:wpsCustomData="http://www.wps.cn/officeDocument/2013/wpsCustomData" xmlns:w15="http://schemas.microsoft.com/office/word/2012/wordml">
+          <mc:Fallback>
             <w:pict>
-              <v:shape id="_x0000_s1026" o:spid="_x0000_s1026" o:spt="75" style="position:absolute;left:0pt;margin-left:279.45pt;margin-top:254.7pt;height:24.05pt;width:13.25pt;z-index:251663360;mso-width-relative:page;mso-height-relative:page;" coordsize="21600,21600" o:gfxdata="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">
-                <v:imagedata r:id="rId23" o:title=""/>
+              <v:shape id="_x0000_s1026" o:spid="_x0000_s1026" o:spt="75" style="position:absolute;left:0pt;margin-left:279.45pt;margin-top:254.7pt;height:24.05pt;width:13.25pt;z-index:251663360;mso-width-relative:page;mso-height-relative:page;" coordsize="21600,21600" o:gfxdata="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">
+                <v:imagedata r:id="rId16" o:title=""/>
                 <o:lock v:ext="edit"/>
               </v:shape>
             </w:pict>
@@ -657,7 +582,6 @@
       </w:r>
       <w:r>
         <w:rPr>
-          <w:noProof/>
           <w:lang w:val="es-DO" w:eastAsia="es-DO"/>
         </w:rPr>
         <mc:AlternateContent>
@@ -678,24 +602,29 @@
                 <wp:cNvGraphicFramePr/>
                 <a:graphic xmlns:a="http://schemas.openxmlformats.org/drawingml/2006/main">
                   <a:graphicData uri="http://schemas.microsoft.com/office/word/2010/wordprocessingInk">
-                    <w14:contentPart bwMode="auto" r:id="rId24">
-                      <w14:nvContentPartPr>
-                        <w14:cNvContentPartPr/>
-                      </w14:nvContentPartPr>
-                      <w14:xfrm>
-                        <a:off x="0" y="0"/>
-                        <a:ext cx="122760" cy="199440"/>
-                      </w14:xfrm>
-                    </w14:contentPart>
+                    <mc:AlternateContent xmlns:a14="http://schemas.microsoft.com/office/drawing/2010/main">
+                      <mc:Choice Requires="a14">
+                        <w14:contentPart bwMode="auto" r:id="rId17">
+                          <w14:nvContentPartPr>
+                            <w14:cNvPr id="5" name="Ink 5"/>
+                            <w14:cNvContentPartPr/>
+                          </w14:nvContentPartPr>
+                          <w14:xfrm>
+                            <a:off x="0" y="0"/>
+                            <a:ext cx="122760" cy="199440"/>
+                          </w14:xfrm>
+                        </w14:contentPart>
+                      </mc:Choice>
+                    </mc:AlternateContent>
                   </a:graphicData>
                 </a:graphic>
               </wp:anchor>
             </w:drawing>
           </mc:Choice>
-          <mc:Fallback xmlns:wpsCustomData="http://www.wps.cn/officeDocument/2013/wpsCustomData" xmlns:w15="http://schemas.microsoft.com/office/word/2012/wordml">
+          <mc:Fallback>
             <w:pict>
-              <v:shape id="_x0000_s1026" o:spid="_x0000_s1026" o:spt="75" style="position:absolute;left:0pt;margin-left:279.9pt;margin-top:261.35pt;height:15.7pt;width:9.65pt;z-index:251662336;mso-width-relative:page;mso-height-relative:page;" coordsize="21600,21600" o:gfxdata="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">
-                <v:imagedata r:id="rId25" o:title=""/>
+              <v:shape id="_x0000_s1026" o:spid="_x0000_s1026" o:spt="75" style="position:absolute;left:0pt;margin-left:279.9pt;margin-top:261.35pt;height:15.7pt;width:9.65pt;z-index:251662336;mso-width-relative:page;mso-height-relative:page;" coordsize="21600,21600" o:gfxdata="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">
+                <v:imagedata r:id="rId18" o:title=""/>
                 <o:lock v:ext="edit"/>
               </v:shape>
             </w:pict>
@@ -704,7 +633,6 @@
       </w:r>
       <w:r>
         <w:rPr>
-          <w:noProof/>
           <w:lang w:val="es-DO" w:eastAsia="es-DO"/>
         </w:rPr>
         <mc:AlternateContent>
@@ -725,24 +653,29 @@
                 <wp:cNvGraphicFramePr/>
                 <a:graphic xmlns:a="http://schemas.openxmlformats.org/drawingml/2006/main">
                   <a:graphicData uri="http://schemas.microsoft.com/office/word/2010/wordprocessingInk">
-                    <w14:contentPart bwMode="auto" r:id="rId26">
-                      <w14:nvContentPartPr>
-                        <w14:cNvContentPartPr/>
-                      </w14:nvContentPartPr>
-                      <w14:xfrm>
-                        <a:off x="0" y="0"/>
-                        <a:ext cx="215280" cy="354240"/>
-                      </w14:xfrm>
-                    </w14:contentPart>
+                    <mc:AlternateContent xmlns:a14="http://schemas.microsoft.com/office/drawing/2010/main">
+                      <mc:Choice Requires="a14">
+                        <w14:contentPart bwMode="auto" r:id="rId19">
+                          <w14:nvContentPartPr>
+                            <w14:cNvPr id="4" name="Ink 4"/>
+                            <w14:cNvContentPartPr/>
+                          </w14:nvContentPartPr>
+                          <w14:xfrm>
+                            <a:off x="0" y="0"/>
+                            <a:ext cx="215280" cy="354240"/>
+                          </w14:xfrm>
+                        </w14:contentPart>
+                      </mc:Choice>
+                    </mc:AlternateContent>
                   </a:graphicData>
                 </a:graphic>
               </wp:anchor>
             </w:drawing>
           </mc:Choice>
-          <mc:Fallback xmlns:wpsCustomData="http://www.wps.cn/officeDocument/2013/wpsCustomData" xmlns:w15="http://schemas.microsoft.com/office/word/2012/wordml">
+          <mc:Fallback>
             <w:pict>
-              <v:shape id="_x0000_s1026" o:spid="_x0000_s1026" o:spt="75" style="position:absolute;left:0pt;margin-left:276.65pt;margin-top:249.9pt;height:27.9pt;width:16.95pt;z-index:251661312;mso-width-relative:page;mso-height-relative:page;" coordsize="21600,21600" o:gfxdata="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">
-                <v:imagedata r:id="rId27" o:title=""/>
+              <v:shape id="_x0000_s1026" o:spid="_x0000_s1026" o:spt="75" style="position:absolute;left:0pt;margin-left:276.65pt;margin-top:249.9pt;height:27.9pt;width:16.95pt;z-index:251661312;mso-width-relative:page;mso-height-relative:page;" coordsize="21600,21600" o:gfxdata="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">
+                <v:imagedata r:id="rId20" o:title=""/>
                 <o:lock v:ext="edit"/>
               </v:shape>
             </w:pict>
@@ -751,7 +684,6 @@
       </w:r>
       <w:r>
         <w:rPr>
-          <w:noProof/>
           <w:lang w:val="es-DO" w:eastAsia="es-DO"/>
         </w:rPr>
         <mc:AlternateContent>
@@ -772,24 +704,29 @@
                 <wp:cNvGraphicFramePr/>
                 <a:graphic xmlns:a="http://schemas.openxmlformats.org/drawingml/2006/main">
                   <a:graphicData uri="http://schemas.microsoft.com/office/word/2010/wordprocessingInk">
-                    <w14:contentPart bwMode="auto" r:id="rId28">
-                      <w14:nvContentPartPr>
-                        <w14:cNvContentPartPr/>
-                      </w14:nvContentPartPr>
-                      <w14:xfrm>
-                        <a:off x="0" y="0"/>
-                        <a:ext cx="364680" cy="340200"/>
-                      </w14:xfrm>
-                    </w14:contentPart>
+                    <mc:AlternateContent xmlns:a14="http://schemas.microsoft.com/office/drawing/2010/main">
+                      <mc:Choice Requires="a14">
+                        <w14:contentPart bwMode="auto" r:id="rId21">
+                          <w14:nvContentPartPr>
+                            <w14:cNvPr id="3" name="Ink 3"/>
+                            <w14:cNvContentPartPr/>
+                          </w14:nvContentPartPr>
+                          <w14:xfrm>
+                            <a:off x="0" y="0"/>
+                            <a:ext cx="364680" cy="340200"/>
+                          </w14:xfrm>
+                        </w14:contentPart>
+                      </mc:Choice>
+                    </mc:AlternateContent>
                   </a:graphicData>
                 </a:graphic>
               </wp:anchor>
             </w:drawing>
           </mc:Choice>
-          <mc:Fallback xmlns:wpsCustomData="http://www.wps.cn/officeDocument/2013/wpsCustomData" xmlns:w15="http://schemas.microsoft.com/office/word/2012/wordml">
+          <mc:Fallback>
             <w:pict>
-              <v:shape id="_x0000_s1026" o:spid="_x0000_s1026" o:spt="75" style="position:absolute;left:0pt;margin-left:276.65pt;margin-top:257.4pt;height:26.8pt;width:28.7pt;z-index:251660288;mso-width-relative:page;mso-height-relative:page;" coordsize="21600,21600" o:gfxdata="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">
-                <v:imagedata r:id="rId29" o:title=""/>
+              <v:shape id="_x0000_s1026" o:spid="_x0000_s1026" o:spt="75" style="position:absolute;left:0pt;margin-left:276.65pt;margin-top:257.4pt;height:26.8pt;width:28.7pt;z-index:251660288;mso-width-relative:page;mso-height-relative:page;" coordsize="21600,21600" o:gfxdata="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">
+                <v:imagedata r:id="rId22" o:title=""/>
                 <o:lock v:ext="edit"/>
               </v:shape>
             </w:pict>
@@ -800,62 +737,27 @@
         <w:rPr>
           <w:lang w:val="es-DO"/>
         </w:rPr>
-        <w:t xml:space="preserve"> El usuario dará </w:t>
-      </w:r>
-      <w:proofErr w:type="spellStart"/>
-      <w:r>
-        <w:rPr>
-          <w:lang w:val="es-DO"/>
-        </w:rPr>
-        <w:t>click</w:t>
-      </w:r>
-      <w:proofErr w:type="spellEnd"/>
-      <w:r>
-        <w:rPr>
-          <w:lang w:val="es-DO"/>
-        </w:rPr>
-        <w:t xml:space="preserve"> en el enlace </w:t>
-      </w:r>
-      <w:r>
-        <w:rPr>
-          <w:lang w:val="es-DO"/>
-        </w:rPr>
-        <w:lastRenderedPageBreak/>
-        <w:t xml:space="preserve">azul para seleccionar la receta. Luego de esto se pasa a la pantalla </w:t>
-      </w:r>
-      <w:proofErr w:type="spellStart"/>
-      <w:r>
-        <w:rPr>
-          <w:lang w:val="es-DO"/>
-        </w:rPr>
-        <w:t>numero</w:t>
-      </w:r>
-      <w:proofErr w:type="spellEnd"/>
-      <w:r>
-        <w:rPr>
-          <w:lang w:val="es-DO"/>
-        </w:rPr>
-        <w:t xml:space="preserve"> 2, en esta se muestran los datos básicos de la receta, como la porción base y el tiempo de cocción. Igualmente se presentara la </w:t>
-      </w:r>
-      <w:proofErr w:type="spellStart"/>
-      <w:r>
-        <w:rPr>
-          <w:lang w:val="es-DO"/>
-        </w:rPr>
-        <w:t>formula</w:t>
-      </w:r>
-      <w:proofErr w:type="spellEnd"/>
-      <w:r>
-        <w:rPr>
-          <w:lang w:val="es-DO"/>
-        </w:rPr>
-        <w:t xml:space="preserve"> de la re</w:t>
-      </w:r>
-      <w:r>
-        <w:rPr>
-          <w:lang w:val="es-DO"/>
-        </w:rPr>
-        <w:t>ceta indicando el tipo de producto, cantidad por porción y unidad de medida a utilizar,</w:t>
+        <w:t xml:space="preserve"> El usuario dará click en el enlace azul para seleccionar la receta. Luego de esto se pasa a la pantalla numero 2, en esta se muestran los datos básicos de la receta, como la porción base y el tiempo de cocción</w:t>
+      </w:r>
+      <w:r>
+        <w:rPr>
+          <w:rFonts w:hint="default"/>
+          <w:lang w:val="en-US"/>
+        </w:rPr>
+        <w:t>, dichas informaciones se encuentran en la tabla receta</w:t>
+      </w:r>
+      <w:r>
+        <w:rPr>
+          <w:lang w:val="es-DO"/>
+        </w:rPr>
+        <w:t>. Igualmente se presentara la formula de la receta indicando el tipo de producto, cantidad por porción y unidad de medida a utilizar</w:t>
+      </w:r>
+      <w:r>
+        <w:rPr>
+          <w:rFonts w:hint="default"/>
+          <w:lang w:val="en-US"/>
+        </w:rPr>
+        <w:t>,  consultadas en la tabla formula_receta</w:t>
       </w:r>
     </w:p>
     <w:p>
@@ -868,27 +770,20 @@
         <w:rPr>
           <w:lang w:val="es-DO"/>
         </w:rPr>
-        <w:t>En la misma pantalla también podrán ver los productos sugeridos. Podría agregar todos los productos de forma directa por medio de la opción “Agregar todos los productos</w:t>
-      </w:r>
-      <w:r>
-        <w:rPr>
-          <w:lang w:val="es-DO"/>
-        </w:rPr>
-        <w:t xml:space="preserve"> al carro” o agregarlos uno a uno posicionándose sobre la imagen del producto y dando </w:t>
-      </w:r>
-      <w:proofErr w:type="spellStart"/>
-      <w:r>
-        <w:rPr>
-          <w:lang w:val="es-DO"/>
-        </w:rPr>
-        <w:t>click</w:t>
-      </w:r>
-      <w:proofErr w:type="spellEnd"/>
-      <w:r>
-        <w:rPr>
-          <w:lang w:val="es-DO"/>
-        </w:rPr>
-        <w:t xml:space="preserve"> en el icono de carrito.</w:t>
+        <w:t>En la misma pantalla también podrán ver los productos sugeridos</w:t>
+      </w:r>
+      <w:r>
+        <w:rPr>
+          <w:rFonts w:hint="default"/>
+          <w:lang w:val="en-US"/>
+        </w:rPr>
+        <w:t xml:space="preserve"> consultados en la tabla formula_receta y en la tabla articulo</w:t>
+      </w:r>
+      <w:r>
+        <w:rPr>
+          <w:lang w:val="es-DO"/>
+        </w:rPr>
+        <w:t xml:space="preserve">. </w:t>
       </w:r>
     </w:p>
     <w:p>
@@ -900,6 +795,8 @@
           <w:lang w:val="es-DO"/>
         </w:rPr>
       </w:pPr>
+      <w:bookmarkStart w:id="0" w:name="_GoBack"/>
+      <w:bookmarkEnd w:id="0"/>
       <w:r>
         <w:rPr>
           <w:b/>
@@ -933,12 +830,11 @@
       </w:pPr>
       <w:r>
         <w:rPr>
-          <w:noProof/>
           <w:lang w:val="es-DO" w:eastAsia="es-DO"/>
         </w:rPr>
         <w:drawing>
-          <wp:inline distT="0" distB="0" distL="0" distR="0" wp14:anchorId="52385762" wp14:editId="567D2530">
-            <wp:extent cx="6334648" cy="3238500"/>
+          <wp:inline distT="0" distB="0" distL="0" distR="0">
+            <wp:extent cx="6334125" cy="3238500"/>
             <wp:effectExtent l="0" t="0" r="9525" b="0"/>
             <wp:docPr id="1" name="Imagen 1"/>
             <wp:cNvGraphicFramePr>
@@ -948,15 +844,19 @@
               <a:graphicData uri="http://schemas.openxmlformats.org/drawingml/2006/picture">
                 <pic:pic xmlns:pic="http://schemas.openxmlformats.org/drawingml/2006/picture">
                   <pic:nvPicPr>
-                    <pic:cNvPr id="0" name=""/>
-                    <pic:cNvPicPr/>
+                    <pic:cNvPr id="1" name="Imagen 1"/>
+                    <pic:cNvPicPr>
+                      <a:picLocks noChangeAspect="1"/>
+                    </pic:cNvPicPr>
                   </pic:nvPicPr>
-                  <pic:blipFill rotWithShape="1">
-                    <a:blip r:embed="rId30"/>
+                  <pic:blipFill>
+                    <a:blip r:embed="rId23"/>
                     <a:srcRect l="8172" t="9692" r="6250" b="12486"/>
-                    <a:stretch/>
+                    <a:stretch>
+                      <a:fillRect/>
+                    </a:stretch>
                   </pic:blipFill>
-                  <pic:spPr bwMode="auto">
+                  <pic:spPr>
                     <a:xfrm>
                       <a:off x="0" y="0"/>
                       <a:ext cx="6334648" cy="3238500"/>
@@ -967,11 +867,6 @@
                     <a:ln>
                       <a:noFill/>
                     </a:ln>
-                    <a:extLst>
-                      <a:ext uri="{53640926-AAD7-44D8-BBD7-CCE9431645EC}">
-                        <a14:shadowObscured xmlns:a14="http://schemas.microsoft.com/office/drawing/2010/main"/>
-                      </a:ext>
-                    </a:extLst>
                   </pic:spPr>
                 </pic:pic>
               </a:graphicData>
@@ -999,14 +894,12 @@
         </w:rPr>
         <w:t>En esta pantalla se muestra los datos de la compra, se elige el método de pago y se confirma el pago de la compra también se podrá agregar los datos del cliente en caso de que no va a utilizar la dirección que esta guardada previamente.</w:t>
       </w:r>
-      <w:bookmarkStart w:id="0" w:name="_GoBack"/>
-      <w:bookmarkEnd w:id="0"/>
     </w:p>
     <w:sectPr>
       <w:pgSz w:w="12240" w:h="15840"/>
       <w:pgMar w:top="1440" w:right="1440" w:bottom="1440" w:left="1440" w:header="720" w:footer="720" w:gutter="0"/>
-      <w:cols w:space="720"/>
-      <w:docGrid w:linePitch="360"/>
+      <w:cols w:space="720" w:num="1"/>
+      <w:docGrid w:linePitch="360" w:charSpace="0"/>
     </w:sectPr>
   </w:body>
 </w:document>
@@ -1018,7 +911,7 @@
     <w:nsid w:val="9148D0BD"/>
     <w:multiLevelType w:val="singleLevel"/>
     <w:tmpl w:val="9148D0BD"/>
-    <w:lvl w:ilvl="0">
+    <w:lvl w:ilvl="0" w:tentative="0">
       <w:start w:val="1"/>
       <w:numFmt w:val="decimal"/>
       <w:suff w:val="space"/>
@@ -1030,7 +923,7 @@
     <w:nsid w:val="10DF7751"/>
     <w:multiLevelType w:val="multilevel"/>
     <w:tmpl w:val="10DF7751"/>
-    <w:lvl w:ilvl="0">
+    <w:lvl w:ilvl="0" w:tentative="0">
       <w:start w:val="1"/>
       <w:numFmt w:val="decimal"/>
       <w:lvlText w:val="%1"/>
@@ -1042,10 +935,10 @@
         <w:rFonts w:hint="default"/>
       </w:rPr>
     </w:lvl>
-    <w:lvl w:ilvl="1">
+    <w:lvl w:ilvl="1" w:tentative="0">
       <w:start w:val="1"/>
       <w:numFmt w:val="decimal"/>
-      <w:pStyle w:val="Ttulo1"/>
+      <w:pStyle w:val="2"/>
       <w:lvlText w:val="%1.%2"/>
       <w:lvlJc w:val="left"/>
       <w:pPr>
@@ -1055,10 +948,10 @@
         <w:rFonts w:hint="default"/>
       </w:rPr>
     </w:lvl>
-    <w:lvl w:ilvl="2">
+    <w:lvl w:ilvl="2" w:tentative="0">
       <w:start w:val="1"/>
       <w:numFmt w:val="decimal"/>
-      <w:pStyle w:val="Ttulo2"/>
+      <w:pStyle w:val="4"/>
       <w:lvlText w:val="%1.%2.%3"/>
       <w:lvlJc w:val="left"/>
       <w:pPr>
@@ -1068,7 +961,7 @@
         <w:rFonts w:hint="default"/>
       </w:rPr>
     </w:lvl>
-    <w:lvl w:ilvl="3">
+    <w:lvl w:ilvl="3" w:tentative="0">
       <w:start w:val="1"/>
       <w:numFmt w:val="decimal"/>
       <w:lvlText w:val="%1.%2.%3.%4"/>
@@ -1080,7 +973,7 @@
         <w:rFonts w:hint="default"/>
       </w:rPr>
     </w:lvl>
-    <w:lvl w:ilvl="4">
+    <w:lvl w:ilvl="4" w:tentative="0">
       <w:start w:val="1"/>
       <w:numFmt w:val="decimal"/>
       <w:lvlText w:val="%1.%2.%3.%4.%5"/>
@@ -1092,7 +985,7 @@
         <w:rFonts w:hint="default"/>
       </w:rPr>
     </w:lvl>
-    <w:lvl w:ilvl="5">
+    <w:lvl w:ilvl="5" w:tentative="0">
       <w:start w:val="1"/>
       <w:numFmt w:val="decimal"/>
       <w:lvlText w:val="%1.%2.%3.%4.%5.%6"/>
@@ -1104,7 +997,7 @@
         <w:rFonts w:hint="default"/>
       </w:rPr>
     </w:lvl>
-    <w:lvl w:ilvl="6">
+    <w:lvl w:ilvl="6" w:tentative="0">
       <w:start w:val="1"/>
       <w:numFmt w:val="decimal"/>
       <w:lvlText w:val="%1.%2.%3.%4.%5.%6.%7"/>
@@ -1116,7 +1009,7 @@
         <w:rFonts w:hint="default"/>
       </w:rPr>
     </w:lvl>
-    <w:lvl w:ilvl="7">
+    <w:lvl w:ilvl="7" w:tentative="0">
       <w:start w:val="1"/>
       <w:numFmt w:val="decimal"/>
       <w:lvlText w:val="%1.%2.%3.%4.%5.%6.%7.%8"/>
@@ -1128,7 +1021,7 @@
         <w:rFonts w:hint="default"/>
       </w:rPr>
     </w:lvl>
-    <w:lvl w:ilvl="8">
+    <w:lvl w:ilvl="8" w:tentative="0">
       <w:start w:val="1"/>
       <w:numFmt w:val="decimal"/>
       <w:lvlText w:val="%1.%2.%3.%4.%5.%6.%7.%8.%9"/>
@@ -1151,174 +1044,288 @@
 </file>
 
 <file path=word/styles.xml><?xml version="1.0" encoding="utf-8"?>
-<w:styles xmlns:mc="http://schemas.openxmlformats.org/markup-compatibility/2006" xmlns:r="http://schemas.openxmlformats.org/officeDocument/2006/relationships" xmlns:w="http://schemas.openxmlformats.org/wordprocessingml/2006/main" xmlns:w14="http://schemas.microsoft.com/office/word/2010/wordml" mc:Ignorable="w14">
+<w:styles xmlns:mc="http://schemas.openxmlformats.org/markup-compatibility/2006" xmlns:o="urn:schemas-microsoft-com:office:office" xmlns:r="http://schemas.openxmlformats.org/officeDocument/2006/relationships" xmlns:m="http://schemas.openxmlformats.org/officeDocument/2006/math" xmlns:v="urn:schemas-microsoft-com:vml" xmlns:w="http://schemas.openxmlformats.org/wordprocessingml/2006/main" xmlns:w14="http://schemas.microsoft.com/office/word/2010/wordml" xmlns:w10="urn:schemas-microsoft-com:office:word" xmlns:sl="http://schemas.openxmlformats.org/schemaLibrary/2006/main" mc:Ignorable="w14">
   <w:docDefaults>
     <w:rPrDefault>
       <w:rPr>
-        <w:rFonts w:asciiTheme="minorHAnsi" w:eastAsiaTheme="minorHAnsi" w:hAnsiTheme="minorHAnsi" w:cstheme="minorBidi"/>
-        <w:lang w:val="es-DO" w:eastAsia="es-DO" w:bidi="ar-SA"/>
+        <w:rFonts w:asciiTheme="minorHAnsi" w:hAnsiTheme="minorHAnsi" w:eastAsiaTheme="minorHAnsi" w:cstheme="minorBidi"/>
       </w:rPr>
     </w:rPrDefault>
     <w:pPrDefault/>
   </w:docDefaults>
-  <w:latentStyles w:defLockedState="0" w:defUIPriority="99" w:defSemiHidden="1" w:defUnhideWhenUsed="1" w:defQFormat="0" w:count="267">
-    <w:lsdException w:name="Normal" w:semiHidden="0" w:uiPriority="0" w:unhideWhenUsed="0" w:qFormat="1"/>
-    <w:lsdException w:name="heading 1" w:semiHidden="0" w:uiPriority="9" w:unhideWhenUsed="0" w:qFormat="1"/>
-    <w:lsdException w:name="heading 2" w:semiHidden="0" w:uiPriority="9" w:qFormat="1"/>
-    <w:lsdException w:name="heading 3" w:uiPriority="9" w:qFormat="1"/>
-    <w:lsdException w:name="heading 4" w:uiPriority="9" w:qFormat="1"/>
-    <w:lsdException w:name="heading 5" w:uiPriority="9" w:qFormat="1"/>
-    <w:lsdException w:name="heading 6" w:uiPriority="9" w:qFormat="1"/>
-    <w:lsdException w:name="heading 7" w:uiPriority="9" w:qFormat="1"/>
-    <w:lsdException w:name="heading 8" w:uiPriority="9" w:qFormat="1"/>
-    <w:lsdException w:name="heading 9" w:uiPriority="9" w:qFormat="1"/>
-    <w:lsdException w:name="toc 1" w:uiPriority="39"/>
-    <w:lsdException w:name="toc 2" w:uiPriority="39"/>
-    <w:lsdException w:name="toc 3" w:uiPriority="39"/>
-    <w:lsdException w:name="toc 4" w:uiPriority="39"/>
-    <w:lsdException w:name="toc 5" w:uiPriority="39"/>
-    <w:lsdException w:name="toc 6" w:uiPriority="39"/>
-    <w:lsdException w:name="toc 7" w:uiPriority="39"/>
-    <w:lsdException w:name="toc 8" w:uiPriority="39"/>
-    <w:lsdException w:name="toc 9" w:uiPriority="39"/>
-    <w:lsdException w:name="caption" w:uiPriority="35" w:qFormat="1"/>
-    <w:lsdException w:name="Title" w:semiHidden="0" w:uiPriority="10" w:unhideWhenUsed="0" w:qFormat="1"/>
-    <w:lsdException w:name="Default Paragraph Font" w:uiPriority="1"/>
-    <w:lsdException w:name="Subtitle" w:semiHidden="0" w:uiPriority="11" w:unhideWhenUsed="0" w:qFormat="1"/>
-    <w:lsdException w:name="Strong" w:semiHidden="0" w:uiPriority="22" w:unhideWhenUsed="0" w:qFormat="1"/>
-    <w:lsdException w:name="Emphasis" w:semiHidden="0" w:uiPriority="20" w:unhideWhenUsed="0" w:qFormat="1"/>
-    <w:lsdException w:name="Table Subtle 1" w:semiHidden="0" w:unhideWhenUsed="0"/>
-    <w:lsdException w:name="Table Web 2" w:semiHidden="0" w:unhideWhenUsed="0"/>
-    <w:lsdException w:name="Table Web 3" w:semiHidden="0" w:unhideWhenUsed="0"/>
-    <w:lsdException w:name="Table Grid" w:semiHidden="0" w:uiPriority="39" w:unhideWhenUsed="0"/>
-    <w:lsdException w:name="Light Shading" w:semiHidden="0" w:uiPriority="60" w:unhideWhenUsed="0"/>
-    <w:lsdException w:name="Light List" w:semiHidden="0" w:uiPriority="61" w:unhideWhenUsed="0"/>
-    <w:lsdException w:name="Light Grid" w:semiHidden="0" w:uiPriority="62" w:unhideWhenUsed="0"/>
-    <w:lsdException w:name="Medium Shading 1" w:semiHidden="0" w:uiPriority="63" w:unhideWhenUsed="0"/>
-    <w:lsdException w:name="Medium Shading 2" w:semiHidden="0" w:uiPriority="64" w:unhideWhenUsed="0"/>
-    <w:lsdException w:name="Medium List 1" w:semiHidden="0" w:uiPriority="65" w:unhideWhenUsed="0"/>
-    <w:lsdException w:name="Medium List 2" w:semiHidden="0" w:uiPriority="66" w:unhideWhenUsed="0"/>
-    <w:lsdException w:name="Medium Grid 1" w:semiHidden="0" w:uiPriority="67" w:unhideWhenUsed="0"/>
-    <w:lsdException w:name="Medium Grid 2" w:semiHidden="0" w:uiPriority="68" w:unhideWhenUsed="0"/>
-    <w:lsdException w:name="Medium Grid 3" w:semiHidden="0" w:uiPriority="69" w:unhideWhenUsed="0"/>
-    <w:lsdException w:name="Dark List" w:semiHidden="0" w:uiPriority="70" w:unhideWhenUsed="0"/>
-    <w:lsdException w:name="Colorful Shading" w:semiHidden="0" w:uiPriority="71" w:unhideWhenUsed="0"/>
-    <w:lsdException w:name="Colorful List" w:semiHidden="0" w:uiPriority="72" w:unhideWhenUsed="0"/>
-    <w:lsdException w:name="Colorful Grid" w:semiHidden="0" w:uiPriority="73" w:unhideWhenUsed="0"/>
-    <w:lsdException w:name="Light Shading Accent 1" w:semiHidden="0" w:uiPriority="60" w:unhideWhenUsed="0"/>
-    <w:lsdException w:name="Light List Accent 1" w:semiHidden="0" w:uiPriority="61" w:unhideWhenUsed="0"/>
-    <w:lsdException w:name="Light Grid Accent 1" w:semiHidden="0" w:uiPriority="62" w:unhideWhenUsed="0"/>
-    <w:lsdException w:name="Medium Shading 1 Accent 1" w:semiHidden="0" w:uiPriority="63" w:unhideWhenUsed="0"/>
-    <w:lsdException w:name="Medium Shading 2 Accent 1" w:semiHidden="0" w:uiPriority="64" w:unhideWhenUsed="0"/>
-    <w:lsdException w:name="Medium List 1 Accent 1" w:semiHidden="0" w:uiPriority="65" w:unhideWhenUsed="0"/>
-    <w:lsdException w:name="List Paragraph" w:semiHidden="0" w:uiPriority="34" w:unhideWhenUsed="0" w:qFormat="1"/>
-    <w:lsdException w:name="Medium List 2 Accent 1" w:semiHidden="0" w:uiPriority="66" w:unhideWhenUsed="0"/>
-    <w:lsdException w:name="Medium Grid 1 Accent 1" w:semiHidden="0" w:uiPriority="67" w:unhideWhenUsed="0"/>
-    <w:lsdException w:name="Medium Grid 2 Accent 1" w:semiHidden="0" w:uiPriority="68" w:unhideWhenUsed="0"/>
-    <w:lsdException w:name="Medium Grid 3 Accent 1" w:semiHidden="0" w:uiPriority="69" w:unhideWhenUsed="0"/>
-    <w:lsdException w:name="Dark List Accent 1" w:semiHidden="0" w:uiPriority="70" w:unhideWhenUsed="0"/>
-    <w:lsdException w:name="Colorful Shading Accent 1" w:semiHidden="0" w:uiPriority="71" w:unhideWhenUsed="0"/>
-    <w:lsdException w:name="Colorful List Accent 1" w:semiHidden="0" w:uiPriority="72" w:unhideWhenUsed="0"/>
-    <w:lsdException w:name="Colorful Grid Accent 1" w:semiHidden="0" w:uiPriority="73" w:unhideWhenUsed="0"/>
-    <w:lsdException w:name="Light Shading Accent 2" w:semiHidden="0" w:uiPriority="60" w:unhideWhenUsed="0"/>
-    <w:lsdException w:name="Light List Accent 2" w:semiHidden="0" w:uiPriority="61" w:unhideWhenUsed="0"/>
-    <w:lsdException w:name="Light Grid Accent 2" w:semiHidden="0" w:uiPriority="62" w:unhideWhenUsed="0"/>
-    <w:lsdException w:name="Medium Shading 1 Accent 2" w:semiHidden="0" w:uiPriority="63" w:unhideWhenUsed="0"/>
-    <w:lsdException w:name="Medium Shading 2 Accent 2" w:semiHidden="0" w:uiPriority="64" w:unhideWhenUsed="0"/>
-    <w:lsdException w:name="Medium List 1 Accent 2" w:semiHidden="0" w:uiPriority="65" w:unhideWhenUsed="0"/>
-    <w:lsdException w:name="Medium List 2 Accent 2" w:semiHidden="0" w:uiPriority="66" w:unhideWhenUsed="0"/>
-    <w:lsdException w:name="Medium Grid 1 Accent 2" w:semiHidden="0" w:uiPriority="67" w:unhideWhenUsed="0"/>
-    <w:lsdException w:name="Medium Grid 2 Accent 2" w:semiHidden="0" w:uiPriority="68" w:unhideWhenUsed="0"/>
-    <w:lsdException w:name="Medium Grid 3 Accent 2" w:semiHidden="0" w:uiPriority="69" w:unhideWhenUsed="0"/>
-    <w:lsdException w:name="Dark List Accent 2" w:semiHidden="0" w:uiPriority="70" w:unhideWhenUsed="0"/>
-    <w:lsdException w:name="Colorful Shading Accent 2" w:semiHidden="0" w:uiPriority="71" w:unhideWhenUsed="0"/>
-    <w:lsdException w:name="Colorful List Accent 2" w:semiHidden="0" w:uiPriority="72" w:unhideWhenUsed="0"/>
-    <w:lsdException w:name="Colorful Grid Accent 2" w:semiHidden="0" w:uiPriority="73" w:unhideWhenUsed="0"/>
-    <w:lsdException w:name="Light Shading Accent 3" w:semiHidden="0" w:uiPriority="60" w:unhideWhenUsed="0"/>
-    <w:lsdException w:name="Light List Accent 3" w:semiHidden="0" w:uiPriority="61" w:unhideWhenUsed="0"/>
-    <w:lsdException w:name="Light Grid Accent 3" w:semiHidden="0" w:uiPriority="62" w:unhideWhenUsed="0"/>
-    <w:lsdException w:name="Medium Shading 1 Accent 3" w:semiHidden="0" w:uiPriority="63" w:unhideWhenUsed="0"/>
-    <w:lsdException w:name="Medium Shading 2 Accent 3" w:semiHidden="0" w:uiPriority="64" w:unhideWhenUsed="0"/>
-    <w:lsdException w:name="Medium List 1 Accent 3" w:semiHidden="0" w:uiPriority="65" w:unhideWhenUsed="0"/>
-    <w:lsdException w:name="Medium List 2 Accent 3" w:semiHidden="0" w:uiPriority="66" w:unhideWhenUsed="0"/>
-    <w:lsdException w:name="Medium Grid 1 Accent 3" w:semiHidden="0" w:uiPriority="67" w:unhideWhenUsed="0"/>
-    <w:lsdException w:name="Medium Grid 2 Accent 3" w:semiHidden="0" w:uiPriority="68" w:unhideWhenUsed="0"/>
-    <w:lsdException w:name="Medium Grid 3 Accent 3" w:semiHidden="0" w:uiPriority="69" w:unhideWhenUsed="0"/>
-    <w:lsdException w:name="Dark List Accent 3" w:semiHidden="0" w:uiPriority="70" w:unhideWhenUsed="0"/>
-    <w:lsdException w:name="Colorful Shading Accent 3" w:semiHidden="0" w:uiPriority="71" w:unhideWhenUsed="0"/>
-    <w:lsdException w:name="Colorful List Accent 3" w:semiHidden="0" w:uiPriority="72" w:unhideWhenUsed="0"/>
-    <w:lsdException w:name="Colorful Grid Accent 3" w:semiHidden="0" w:uiPriority="73" w:unhideWhenUsed="0"/>
-    <w:lsdException w:name="Light Shading Accent 4" w:semiHidden="0" w:uiPriority="60" w:unhideWhenUsed="0"/>
-    <w:lsdException w:name="Light List Accent 4" w:semiHidden="0" w:uiPriority="61" w:unhideWhenUsed="0"/>
-    <w:lsdException w:name="Light Grid Accent 4" w:semiHidden="0" w:uiPriority="62" w:unhideWhenUsed="0"/>
-    <w:lsdException w:name="Medium Shading 1 Accent 4" w:semiHidden="0" w:uiPriority="63" w:unhideWhenUsed="0"/>
-    <w:lsdException w:name="Medium Shading 2 Accent 4" w:semiHidden="0" w:uiPriority="64" w:unhideWhenUsed="0"/>
-    <w:lsdException w:name="Medium List 1 Accent 4" w:semiHidden="0" w:uiPriority="65" w:unhideWhenUsed="0"/>
-    <w:lsdException w:name="Medium List 2 Accent 4" w:semiHidden="0" w:uiPriority="66" w:unhideWhenUsed="0"/>
-    <w:lsdException w:name="Medium Grid 1 Accent 4" w:semiHidden="0" w:uiPriority="67" w:unhideWhenUsed="0"/>
-    <w:lsdException w:name="Medium Grid 2 Accent 4" w:semiHidden="0" w:uiPriority="68" w:unhideWhenUsed="0"/>
-    <w:lsdException w:name="Medium Grid 3 Accent 4" w:semiHidden="0" w:uiPriority="69" w:unhideWhenUsed="0"/>
-    <w:lsdException w:name="Dark List Accent 4" w:semiHidden="0" w:uiPriority="70" w:unhideWhenUsed="0"/>
-    <w:lsdException w:name="Colorful Shading Accent 4" w:semiHidden="0" w:uiPriority="71" w:unhideWhenUsed="0"/>
-    <w:lsdException w:name="Colorful List Accent 4" w:semiHidden="0" w:uiPriority="72" w:unhideWhenUsed="0"/>
-    <w:lsdException w:name="Colorful Grid Accent 4" w:semiHidden="0" w:uiPriority="73" w:unhideWhenUsed="0"/>
-    <w:lsdException w:name="Light Shading Accent 5" w:semiHidden="0" w:uiPriority="60" w:unhideWhenUsed="0"/>
-    <w:lsdException w:name="Light List Accent 5" w:semiHidden="0" w:uiPriority="61" w:unhideWhenUsed="0"/>
-    <w:lsdException w:name="Light Grid Accent 5" w:semiHidden="0" w:uiPriority="62" w:unhideWhenUsed="0"/>
-    <w:lsdException w:name="Medium Shading 1 Accent 5" w:semiHidden="0" w:uiPriority="63" w:unhideWhenUsed="0"/>
-    <w:lsdException w:name="Medium Shading 2 Accent 5" w:semiHidden="0" w:uiPriority="64" w:unhideWhenUsed="0"/>
-    <w:lsdException w:name="Medium List 1 Accent 5" w:semiHidden="0" w:uiPriority="65" w:unhideWhenUsed="0"/>
-    <w:lsdException w:name="Medium List 2 Accent 5" w:semiHidden="0" w:uiPriority="66" w:unhideWhenUsed="0"/>
-    <w:lsdException w:name="Medium Grid 1 Accent 5" w:semiHidden="0" w:uiPriority="67" w:unhideWhenUsed="0"/>
-    <w:lsdException w:name="Medium Grid 2 Accent 5" w:semiHidden="0" w:uiPriority="68" w:unhideWhenUsed="0"/>
-    <w:lsdException w:name="Medium Grid 3 Accent 5" w:semiHidden="0" w:uiPriority="69" w:unhideWhenUsed="0"/>
-    <w:lsdException w:name="Dark List Accent 5" w:semiHidden="0" w:uiPriority="70" w:unhideWhenUsed="0"/>
-    <w:lsdException w:name="Colorful Shading Accent 5" w:semiHidden="0" w:uiPriority="71" w:unhideWhenUsed="0"/>
-    <w:lsdException w:name="Colorful List Accent 5" w:semiHidden="0" w:uiPriority="72" w:unhideWhenUsed="0"/>
-    <w:lsdException w:name="Colorful Grid Accent 5" w:semiHidden="0" w:uiPriority="73" w:unhideWhenUsed="0"/>
-    <w:lsdException w:name="Light Shading Accent 6" w:semiHidden="0" w:uiPriority="60" w:unhideWhenUsed="0"/>
-    <w:lsdException w:name="Light List Accent 6" w:semiHidden="0" w:uiPriority="61" w:unhideWhenUsed="0"/>
-    <w:lsdException w:name="Light Grid Accent 6" w:semiHidden="0" w:uiPriority="62" w:unhideWhenUsed="0"/>
-    <w:lsdException w:name="Medium Shading 1 Accent 6" w:semiHidden="0" w:uiPriority="63" w:unhideWhenUsed="0"/>
-    <w:lsdException w:name="Medium Shading 2 Accent 6" w:semiHidden="0" w:uiPriority="64" w:unhideWhenUsed="0"/>
-    <w:lsdException w:name="Medium List 1 Accent 6" w:semiHidden="0" w:uiPriority="65" w:unhideWhenUsed="0"/>
-    <w:lsdException w:name="Medium List 2 Accent 6" w:semiHidden="0" w:uiPriority="66" w:unhideWhenUsed="0"/>
-    <w:lsdException w:name="Medium Grid 1 Accent 6" w:semiHidden="0" w:uiPriority="67" w:unhideWhenUsed="0"/>
-    <w:lsdException w:name="Medium Grid 2 Accent 6" w:semiHidden="0" w:uiPriority="68" w:unhideWhenUsed="0"/>
-    <w:lsdException w:name="Medium Grid 3 Accent 6" w:semiHidden="0" w:uiPriority="69" w:unhideWhenUsed="0"/>
-    <w:lsdException w:name="Dark List Accent 6" w:semiHidden="0" w:uiPriority="70" w:unhideWhenUsed="0"/>
-    <w:lsdException w:name="Colorful Shading Accent 6" w:semiHidden="0" w:uiPriority="71" w:unhideWhenUsed="0"/>
-    <w:lsdException w:name="Colorful List Accent 6" w:semiHidden="0" w:uiPriority="72" w:unhideWhenUsed="0"/>
-    <w:lsdException w:name="Colorful Grid Accent 6" w:semiHidden="0" w:uiPriority="73" w:unhideWhenUsed="0"/>
-    <w:lsdException w:name="Subtle Emphasis" w:semiHidden="0" w:uiPriority="19" w:unhideWhenUsed="0" w:qFormat="1"/>
-    <w:lsdException w:name="Intense Emphasis" w:semiHidden="0" w:uiPriority="21" w:unhideWhenUsed="0" w:qFormat="1"/>
-    <w:lsdException w:name="Subtle Reference" w:semiHidden="0" w:uiPriority="31" w:unhideWhenUsed="0" w:qFormat="1"/>
-    <w:lsdException w:name="Intense Reference" w:semiHidden="0" w:uiPriority="32" w:unhideWhenUsed="0" w:qFormat="1"/>
-    <w:lsdException w:name="Book Title" w:semiHidden="0" w:uiPriority="33" w:unhideWhenUsed="0" w:qFormat="1"/>
-    <w:lsdException w:name="Bibliography" w:uiPriority="37"/>
-    <w:lsdException w:name="TOC Heading" w:uiPriority="39" w:qFormat="1"/>
+  <w:latentStyles w:count="260" w:defQFormat="0" w:defUnhideWhenUsed="1" w:defSemiHidden="1" w:defUIPriority="99" w:defLockedState="0">
+    <w:lsdException w:qFormat="1" w:unhideWhenUsed="0" w:uiPriority="0" w:semiHidden="0" w:name="Normal"/>
+    <w:lsdException w:qFormat="1" w:unhideWhenUsed="0" w:uiPriority="9" w:semiHidden="0" w:name="heading 1"/>
+    <w:lsdException w:qFormat="1" w:uiPriority="9" w:semiHidden="0" w:name="heading 2"/>
+    <w:lsdException w:qFormat="1" w:uiPriority="9" w:name="heading 3"/>
+    <w:lsdException w:qFormat="1" w:uiPriority="9" w:name="heading 4"/>
+    <w:lsdException w:qFormat="1" w:uiPriority="9" w:name="heading 5"/>
+    <w:lsdException w:qFormat="1" w:uiPriority="9" w:name="heading 6"/>
+    <w:lsdException w:qFormat="1" w:uiPriority="9" w:name="heading 7"/>
+    <w:lsdException w:qFormat="1" w:uiPriority="9" w:name="heading 8"/>
+    <w:lsdException w:qFormat="1" w:uiPriority="9" w:name="heading 9"/>
+    <w:lsdException w:uiPriority="99" w:name="index 1"/>
+    <w:lsdException w:uiPriority="99" w:name="index 2"/>
+    <w:lsdException w:uiPriority="99" w:name="index 3"/>
+    <w:lsdException w:uiPriority="99" w:name="index 4"/>
+    <w:lsdException w:uiPriority="99" w:name="index 5"/>
+    <w:lsdException w:uiPriority="99" w:name="index 6"/>
+    <w:lsdException w:uiPriority="99" w:name="index 7"/>
+    <w:lsdException w:uiPriority="99" w:name="index 8"/>
+    <w:lsdException w:uiPriority="99" w:name="index 9"/>
+    <w:lsdException w:uiPriority="39" w:name="toc 1"/>
+    <w:lsdException w:uiPriority="39" w:name="toc 2"/>
+    <w:lsdException w:uiPriority="39" w:name="toc 3"/>
+    <w:lsdException w:uiPriority="39" w:name="toc 4"/>
+    <w:lsdException w:uiPriority="39" w:name="toc 5"/>
+    <w:lsdException w:uiPriority="39" w:name="toc 6"/>
+    <w:lsdException w:uiPriority="39" w:name="toc 7"/>
+    <w:lsdException w:uiPriority="39" w:name="toc 8"/>
+    <w:lsdException w:uiPriority="39" w:name="toc 9"/>
+    <w:lsdException w:uiPriority="99" w:name="Normal Indent"/>
+    <w:lsdException w:uiPriority="99" w:name="footnote text"/>
+    <w:lsdException w:uiPriority="99" w:name="annotation text"/>
+    <w:lsdException w:uiPriority="99" w:name="header"/>
+    <w:lsdException w:uiPriority="99" w:name="footer"/>
+    <w:lsdException w:uiPriority="99" w:name="index heading"/>
+    <w:lsdException w:qFormat="1" w:uiPriority="35" w:name="caption"/>
+    <w:lsdException w:uiPriority="99" w:name="table of figures"/>
+    <w:lsdException w:uiPriority="99" w:name="envelope address"/>
+    <w:lsdException w:uiPriority="99" w:name="envelope return"/>
+    <w:lsdException w:uiPriority="99" w:name="footnote reference"/>
+    <w:lsdException w:uiPriority="99" w:name="annotation reference"/>
+    <w:lsdException w:uiPriority="99" w:name="line number"/>
+    <w:lsdException w:uiPriority="99" w:name="page number"/>
+    <w:lsdException w:uiPriority="99" w:name="endnote reference"/>
+    <w:lsdException w:uiPriority="99" w:name="endnote text"/>
+    <w:lsdException w:uiPriority="99" w:name="table of authorities"/>
+    <w:lsdException w:uiPriority="99" w:name="macro"/>
+    <w:lsdException w:uiPriority="99" w:name="toa heading"/>
+    <w:lsdException w:uiPriority="99" w:name="List"/>
+    <w:lsdException w:uiPriority="99" w:name="List Bullet"/>
+    <w:lsdException w:uiPriority="99" w:name="List Number"/>
+    <w:lsdException w:uiPriority="99" w:name="List 2"/>
+    <w:lsdException w:uiPriority="99" w:name="List 3"/>
+    <w:lsdException w:uiPriority="99" w:name="List 4"/>
+    <w:lsdException w:uiPriority="99" w:name="List 5"/>
+    <w:lsdException w:uiPriority="99" w:name="List Bullet 2"/>
+    <w:lsdException w:uiPriority="99" w:name="List Bullet 3"/>
+    <w:lsdException w:uiPriority="99" w:name="List Bullet 4"/>
+    <w:lsdException w:uiPriority="99" w:name="List Bullet 5"/>
+    <w:lsdException w:uiPriority="99" w:name="List Number 2"/>
+    <w:lsdException w:uiPriority="99" w:name="List Number 3"/>
+    <w:lsdException w:uiPriority="99" w:name="List Number 4"/>
+    <w:lsdException w:uiPriority="99" w:name="List Number 5"/>
+    <w:lsdException w:qFormat="1" w:unhideWhenUsed="0" w:uiPriority="10" w:semiHidden="0" w:name="Title"/>
+    <w:lsdException w:uiPriority="99" w:name="Closing"/>
+    <w:lsdException w:uiPriority="99" w:name="Signature"/>
+    <w:lsdException w:uiPriority="1" w:name="Default Paragraph Font"/>
+    <w:lsdException w:uiPriority="99" w:name="Body Text"/>
+    <w:lsdException w:uiPriority="99" w:name="Body Text Indent"/>
+    <w:lsdException w:uiPriority="99" w:name="List Continue"/>
+    <w:lsdException w:uiPriority="99" w:name="List Continue 2"/>
+    <w:lsdException w:uiPriority="99" w:name="List Continue 3"/>
+    <w:lsdException w:uiPriority="99" w:name="List Continue 4"/>
+    <w:lsdException w:uiPriority="99" w:name="List Continue 5"/>
+    <w:lsdException w:uiPriority="99" w:name="Message Header"/>
+    <w:lsdException w:qFormat="1" w:unhideWhenUsed="0" w:uiPriority="11" w:semiHidden="0" w:name="Subtitle"/>
+    <w:lsdException w:uiPriority="99" w:name="Salutation"/>
+    <w:lsdException w:uiPriority="99" w:name="Date"/>
+    <w:lsdException w:uiPriority="99" w:name="Body Text First Indent"/>
+    <w:lsdException w:uiPriority="99" w:name="Body Text First Indent 2"/>
+    <w:lsdException w:uiPriority="99" w:name="Note Heading"/>
+    <w:lsdException w:uiPriority="99" w:name="Body Text 2"/>
+    <w:lsdException w:uiPriority="99" w:name="Body Text 3"/>
+    <w:lsdException w:uiPriority="99" w:name="Body Text Indent 2"/>
+    <w:lsdException w:uiPriority="99" w:name="Body Text Indent 3"/>
+    <w:lsdException w:uiPriority="99" w:name="Block Text"/>
+    <w:lsdException w:uiPriority="99" w:name="Hyperlink"/>
+    <w:lsdException w:uiPriority="99" w:name="FollowedHyperlink"/>
+    <w:lsdException w:qFormat="1" w:unhideWhenUsed="0" w:uiPriority="22" w:semiHidden="0" w:name="Strong"/>
+    <w:lsdException w:qFormat="1" w:unhideWhenUsed="0" w:uiPriority="20" w:semiHidden="0" w:name="Emphasis"/>
+    <w:lsdException w:uiPriority="99" w:name="Document Map"/>
+    <w:lsdException w:uiPriority="99" w:name="Plain Text"/>
+    <w:lsdException w:uiPriority="99" w:name="E-mail Signature"/>
+    <w:lsdException w:uiPriority="99" w:name="Normal (Web)"/>
+    <w:lsdException w:uiPriority="99" w:name="HTML Acronym"/>
+    <w:lsdException w:uiPriority="99" w:name="HTML Address"/>
+    <w:lsdException w:uiPriority="99" w:name="HTML Cite"/>
+    <w:lsdException w:uiPriority="99" w:name="HTML Code"/>
+    <w:lsdException w:uiPriority="99" w:name="HTML Definition"/>
+    <w:lsdException w:uiPriority="99" w:name="HTML Keyboard"/>
+    <w:lsdException w:uiPriority="99" w:name="HTML Preformatted"/>
+    <w:lsdException w:uiPriority="99" w:name="HTML Sample"/>
+    <w:lsdException w:uiPriority="99" w:name="HTML Typewriter"/>
+    <w:lsdException w:uiPriority="99" w:name="HTML Variable"/>
+    <w:lsdException w:uiPriority="99" w:name="Normal Table"/>
+    <w:lsdException w:uiPriority="99" w:name="annotation subject"/>
+    <w:lsdException w:uiPriority="99" w:name="Table Simple 1"/>
+    <w:lsdException w:uiPriority="99" w:name="Table Simple 2"/>
+    <w:lsdException w:uiPriority="99" w:name="Table Simple 3"/>
+    <w:lsdException w:uiPriority="99" w:name="Table Classic 1"/>
+    <w:lsdException w:uiPriority="99" w:name="Table Classic 2"/>
+    <w:lsdException w:uiPriority="99" w:name="Table Classic 3"/>
+    <w:lsdException w:uiPriority="99" w:name="Table Classic 4"/>
+    <w:lsdException w:uiPriority="99" w:name="Table Colorful 1"/>
+    <w:lsdException w:uiPriority="99" w:name="Table Colorful 2"/>
+    <w:lsdException w:uiPriority="99" w:name="Table Colorful 3"/>
+    <w:lsdException w:uiPriority="99" w:name="Table Columns 1"/>
+    <w:lsdException w:uiPriority="99" w:name="Table Columns 2"/>
+    <w:lsdException w:uiPriority="99" w:name="Table Columns 3"/>
+    <w:lsdException w:uiPriority="99" w:name="Table Columns 4"/>
+    <w:lsdException w:uiPriority="99" w:name="Table Columns 5"/>
+    <w:lsdException w:uiPriority="99" w:name="Table Grid 1"/>
+    <w:lsdException w:uiPriority="99" w:name="Table Grid 2"/>
+    <w:lsdException w:uiPriority="99" w:name="Table Grid 3"/>
+    <w:lsdException w:uiPriority="99" w:name="Table Grid 4"/>
+    <w:lsdException w:uiPriority="99" w:name="Table Grid 5"/>
+    <w:lsdException w:uiPriority="99" w:name="Table Grid 6"/>
+    <w:lsdException w:uiPriority="99" w:name="Table Grid 7"/>
+    <w:lsdException w:uiPriority="99" w:name="Table Grid 8"/>
+    <w:lsdException w:uiPriority="99" w:name="Table List 1"/>
+    <w:lsdException w:uiPriority="99" w:name="Table List 2"/>
+    <w:lsdException w:uiPriority="99" w:name="Table List 3"/>
+    <w:lsdException w:uiPriority="99" w:name="Table List 4"/>
+    <w:lsdException w:uiPriority="99" w:name="Table List 5"/>
+    <w:lsdException w:uiPriority="99" w:name="Table List 6"/>
+    <w:lsdException w:uiPriority="99" w:name="Table List 7"/>
+    <w:lsdException w:uiPriority="99" w:name="Table List 8"/>
+    <w:lsdException w:uiPriority="99" w:name="Table 3D effects 1"/>
+    <w:lsdException w:uiPriority="99" w:name="Table 3D effects 2"/>
+    <w:lsdException w:uiPriority="99" w:name="Table 3D effects 3"/>
+    <w:lsdException w:uiPriority="99" w:name="Table Contemporary"/>
+    <w:lsdException w:uiPriority="99" w:name="Table Elegant"/>
+    <w:lsdException w:uiPriority="99" w:name="Table Professional"/>
+    <w:lsdException w:unhideWhenUsed="0" w:uiPriority="99" w:semiHidden="0" w:name="Table Subtle 1"/>
+    <w:lsdException w:uiPriority="99" w:name="Table Subtle 2"/>
+    <w:lsdException w:uiPriority="99" w:name="Table Web 1"/>
+    <w:lsdException w:unhideWhenUsed="0" w:uiPriority="99" w:semiHidden="0" w:name="Table Web 2"/>
+    <w:lsdException w:unhideWhenUsed="0" w:uiPriority="99" w:semiHidden="0" w:name="Table Web 3"/>
+    <w:lsdException w:uiPriority="99" w:name="Balloon Text"/>
+    <w:lsdException w:unhideWhenUsed="0" w:uiPriority="39" w:semiHidden="0" w:name="Table Grid"/>
+    <w:lsdException w:uiPriority="99" w:name="Table Theme"/>
+    <w:lsdException w:unhideWhenUsed="0" w:uiPriority="60" w:semiHidden="0" w:name="Light Shading"/>
+    <w:lsdException w:unhideWhenUsed="0" w:uiPriority="61" w:semiHidden="0" w:name="Light List"/>
+    <w:lsdException w:unhideWhenUsed="0" w:uiPriority="62" w:semiHidden="0" w:name="Light Grid"/>
+    <w:lsdException w:unhideWhenUsed="0" w:uiPriority="63" w:semiHidden="0" w:name="Medium Shading 1"/>
+    <w:lsdException w:unhideWhenUsed="0" w:uiPriority="64" w:semiHidden="0" w:name="Medium Shading 2"/>
+    <w:lsdException w:unhideWhenUsed="0" w:uiPriority="65" w:semiHidden="0" w:name="Medium List 1"/>
+    <w:lsdException w:unhideWhenUsed="0" w:uiPriority="66" w:semiHidden="0" w:name="Medium List 2"/>
+    <w:lsdException w:unhideWhenUsed="0" w:uiPriority="67" w:semiHidden="0" w:name="Medium Grid 1"/>
+    <w:lsdException w:unhideWhenUsed="0" w:uiPriority="68" w:semiHidden="0" w:name="Medium Grid 2"/>
+    <w:lsdException w:unhideWhenUsed="0" w:uiPriority="69" w:semiHidden="0" w:name="Medium Grid 3"/>
+    <w:lsdException w:unhideWhenUsed="0" w:uiPriority="70" w:semiHidden="0" w:name="Dark List"/>
+    <w:lsdException w:unhideWhenUsed="0" w:uiPriority="71" w:semiHidden="0" w:name="Colorful Shading"/>
+    <w:lsdException w:unhideWhenUsed="0" w:uiPriority="72" w:semiHidden="0" w:name="Colorful List"/>
+    <w:lsdException w:unhideWhenUsed="0" w:uiPriority="73" w:semiHidden="0" w:name="Colorful Grid"/>
+    <w:lsdException w:unhideWhenUsed="0" w:uiPriority="60" w:semiHidden="0" w:name="Light Shading Accent 1"/>
+    <w:lsdException w:unhideWhenUsed="0" w:uiPriority="61" w:semiHidden="0" w:name="Light List Accent 1"/>
+    <w:lsdException w:unhideWhenUsed="0" w:uiPriority="62" w:semiHidden="0" w:name="Light Grid Accent 1"/>
+    <w:lsdException w:unhideWhenUsed="0" w:uiPriority="63" w:semiHidden="0" w:name="Medium Shading 1 Accent 1"/>
+    <w:lsdException w:unhideWhenUsed="0" w:uiPriority="64" w:semiHidden="0" w:name="Medium Shading 2 Accent 1"/>
+    <w:lsdException w:unhideWhenUsed="0" w:uiPriority="65" w:semiHidden="0" w:name="Medium List 1 Accent 1"/>
+    <w:lsdException w:qFormat="1" w:unhideWhenUsed="0" w:uiPriority="34" w:semiHidden="0" w:name="List Paragraph"/>
+    <w:lsdException w:unhideWhenUsed="0" w:uiPriority="66" w:semiHidden="0" w:name="Medium List 2 Accent 1"/>
+    <w:lsdException w:unhideWhenUsed="0" w:uiPriority="67" w:semiHidden="0" w:name="Medium Grid 1 Accent 1"/>
+    <w:lsdException w:unhideWhenUsed="0" w:uiPriority="68" w:semiHidden="0" w:name="Medium Grid 2 Accent 1"/>
+    <w:lsdException w:unhideWhenUsed="0" w:uiPriority="69" w:semiHidden="0" w:name="Medium Grid 3 Accent 1"/>
+    <w:lsdException w:unhideWhenUsed="0" w:uiPriority="70" w:semiHidden="0" w:name="Dark List Accent 1"/>
+    <w:lsdException w:unhideWhenUsed="0" w:uiPriority="71" w:semiHidden="0" w:name="Colorful Shading Accent 1"/>
+    <w:lsdException w:unhideWhenUsed="0" w:uiPriority="72" w:semiHidden="0" w:name="Colorful List Accent 1"/>
+    <w:lsdException w:unhideWhenUsed="0" w:uiPriority="73" w:semiHidden="0" w:name="Colorful Grid Accent 1"/>
+    <w:lsdException w:unhideWhenUsed="0" w:uiPriority="60" w:semiHidden="0" w:name="Light Shading Accent 2"/>
+    <w:lsdException w:unhideWhenUsed="0" w:uiPriority="61" w:semiHidden="0" w:name="Light List Accent 2"/>
+    <w:lsdException w:unhideWhenUsed="0" w:uiPriority="62" w:semiHidden="0" w:name="Light Grid Accent 2"/>
+    <w:lsdException w:unhideWhenUsed="0" w:uiPriority="63" w:semiHidden="0" w:name="Medium Shading 1 Accent 2"/>
+    <w:lsdException w:unhideWhenUsed="0" w:uiPriority="64" w:semiHidden="0" w:name="Medium Shading 2 Accent 2"/>
+    <w:lsdException w:unhideWhenUsed="0" w:uiPriority="65" w:semiHidden="0" w:name="Medium List 1 Accent 2"/>
+    <w:lsdException w:unhideWhenUsed="0" w:uiPriority="66" w:semiHidden="0" w:name="Medium List 2 Accent 2"/>
+    <w:lsdException w:unhideWhenUsed="0" w:uiPriority="67" w:semiHidden="0" w:name="Medium Grid 1 Accent 2"/>
+    <w:lsdException w:unhideWhenUsed="0" w:uiPriority="68" w:semiHidden="0" w:name="Medium Grid 2 Accent 2"/>
+    <w:lsdException w:unhideWhenUsed="0" w:uiPriority="69" w:semiHidden="0" w:name="Medium Grid 3 Accent 2"/>
+    <w:lsdException w:unhideWhenUsed="0" w:uiPriority="70" w:semiHidden="0" w:name="Dark List Accent 2"/>
+    <w:lsdException w:unhideWhenUsed="0" w:uiPriority="71" w:semiHidden="0" w:name="Colorful Shading Accent 2"/>
+    <w:lsdException w:unhideWhenUsed="0" w:uiPriority="72" w:semiHidden="0" w:name="Colorful List Accent 2"/>
+    <w:lsdException w:unhideWhenUsed="0" w:uiPriority="73" w:semiHidden="0" w:name="Colorful Grid Accent 2"/>
+    <w:lsdException w:unhideWhenUsed="0" w:uiPriority="60" w:semiHidden="0" w:name="Light Shading Accent 3"/>
+    <w:lsdException w:unhideWhenUsed="0" w:uiPriority="61" w:semiHidden="0" w:name="Light List Accent 3"/>
+    <w:lsdException w:unhideWhenUsed="0" w:uiPriority="62" w:semiHidden="0" w:name="Light Grid Accent 3"/>
+    <w:lsdException w:unhideWhenUsed="0" w:uiPriority="63" w:semiHidden="0" w:name="Medium Shading 1 Accent 3"/>
+    <w:lsdException w:unhideWhenUsed="0" w:uiPriority="64" w:semiHidden="0" w:name="Medium Shading 2 Accent 3"/>
+    <w:lsdException w:unhideWhenUsed="0" w:uiPriority="65" w:semiHidden="0" w:name="Medium List 1 Accent 3"/>
+    <w:lsdException w:unhideWhenUsed="0" w:uiPriority="66" w:semiHidden="0" w:name="Medium List 2 Accent 3"/>
+    <w:lsdException w:unhideWhenUsed="0" w:uiPriority="67" w:semiHidden="0" w:name="Medium Grid 1 Accent 3"/>
+    <w:lsdException w:unhideWhenUsed="0" w:uiPriority="68" w:semiHidden="0" w:name="Medium Grid 2 Accent 3"/>
+    <w:lsdException w:unhideWhenUsed="0" w:uiPriority="69" w:semiHidden="0" w:name="Medium Grid 3 Accent 3"/>
+    <w:lsdException w:unhideWhenUsed="0" w:uiPriority="70" w:semiHidden="0" w:name="Dark List Accent 3"/>
+    <w:lsdException w:unhideWhenUsed="0" w:uiPriority="71" w:semiHidden="0" w:name="Colorful Shading Accent 3"/>
+    <w:lsdException w:unhideWhenUsed="0" w:uiPriority="72" w:semiHidden="0" w:name="Colorful List Accent 3"/>
+    <w:lsdException w:unhideWhenUsed="0" w:uiPriority="73" w:semiHidden="0" w:name="Colorful Grid Accent 3"/>
+    <w:lsdException w:unhideWhenUsed="0" w:uiPriority="60" w:semiHidden="0" w:name="Light Shading Accent 4"/>
+    <w:lsdException w:unhideWhenUsed="0" w:uiPriority="61" w:semiHidden="0" w:name="Light List Accent 4"/>
+    <w:lsdException w:unhideWhenUsed="0" w:uiPriority="62" w:semiHidden="0" w:name="Light Grid Accent 4"/>
+    <w:lsdException w:unhideWhenUsed="0" w:uiPriority="63" w:semiHidden="0" w:name="Medium Shading 1 Accent 4"/>
+    <w:lsdException w:unhideWhenUsed="0" w:uiPriority="64" w:semiHidden="0" w:name="Medium Shading 2 Accent 4"/>
+    <w:lsdException w:unhideWhenUsed="0" w:uiPriority="65" w:semiHidden="0" w:name="Medium List 1 Accent 4"/>
+    <w:lsdException w:unhideWhenUsed="0" w:uiPriority="66" w:semiHidden="0" w:name="Medium List 2 Accent 4"/>
+    <w:lsdException w:unhideWhenUsed="0" w:uiPriority="67" w:semiHidden="0" w:name="Medium Grid 1 Accent 4"/>
+    <w:lsdException w:unhideWhenUsed="0" w:uiPriority="68" w:semiHidden="0" w:name="Medium Grid 2 Accent 4"/>
+    <w:lsdException w:unhideWhenUsed="0" w:uiPriority="69" w:semiHidden="0" w:name="Medium Grid 3 Accent 4"/>
+    <w:lsdException w:unhideWhenUsed="0" w:uiPriority="70" w:semiHidden="0" w:name="Dark List Accent 4"/>
+    <w:lsdException w:unhideWhenUsed="0" w:uiPriority="71" w:semiHidden="0" w:name="Colorful Shading Accent 4"/>
+    <w:lsdException w:unhideWhenUsed="0" w:uiPriority="72" w:semiHidden="0" w:name="Colorful List Accent 4"/>
+    <w:lsdException w:unhideWhenUsed="0" w:uiPriority="73" w:semiHidden="0" w:name="Colorful Grid Accent 4"/>
+    <w:lsdException w:unhideWhenUsed="0" w:uiPriority="60" w:semiHidden="0" w:name="Light Shading Accent 5"/>
+    <w:lsdException w:unhideWhenUsed="0" w:uiPriority="61" w:semiHidden="0" w:name="Light List Accent 5"/>
+    <w:lsdException w:unhideWhenUsed="0" w:uiPriority="62" w:semiHidden="0" w:name="Light Grid Accent 5"/>
+    <w:lsdException w:unhideWhenUsed="0" w:uiPriority="63" w:semiHidden="0" w:name="Medium Shading 1 Accent 5"/>
+    <w:lsdException w:unhideWhenUsed="0" w:uiPriority="64" w:semiHidden="0" w:name="Medium Shading 2 Accent 5"/>
+    <w:lsdException w:unhideWhenUsed="0" w:uiPriority="65" w:semiHidden="0" w:name="Medium List 1 Accent 5"/>
+    <w:lsdException w:unhideWhenUsed="0" w:uiPriority="66" w:semiHidden="0" w:name="Medium List 2 Accent 5"/>
+    <w:lsdException w:unhideWhenUsed="0" w:uiPriority="67" w:semiHidden="0" w:name="Medium Grid 1 Accent 5"/>
+    <w:lsdException w:unhideWhenUsed="0" w:uiPriority="68" w:semiHidden="0" w:name="Medium Grid 2 Accent 5"/>
+    <w:lsdException w:unhideWhenUsed="0" w:uiPriority="69" w:semiHidden="0" w:name="Medium Grid 3 Accent 5"/>
+    <w:lsdException w:unhideWhenUsed="0" w:uiPriority="70" w:semiHidden="0" w:name="Dark List Accent 5"/>
+    <w:lsdException w:unhideWhenUsed="0" w:uiPriority="71" w:semiHidden="0" w:name="Colorful Shading Accent 5"/>
+    <w:lsdException w:unhideWhenUsed="0" w:uiPriority="72" w:semiHidden="0" w:name="Colorful List Accent 5"/>
+    <w:lsdException w:unhideWhenUsed="0" w:uiPriority="73" w:semiHidden="0" w:name="Colorful Grid Accent 5"/>
+    <w:lsdException w:unhideWhenUsed="0" w:uiPriority="60" w:semiHidden="0" w:name="Light Shading Accent 6"/>
+    <w:lsdException w:unhideWhenUsed="0" w:uiPriority="61" w:semiHidden="0" w:name="Light List Accent 6"/>
+    <w:lsdException w:unhideWhenUsed="0" w:uiPriority="62" w:semiHidden="0" w:name="Light Grid Accent 6"/>
+    <w:lsdException w:unhideWhenUsed="0" w:uiPriority="63" w:semiHidden="0" w:name="Medium Shading 1 Accent 6"/>
+    <w:lsdException w:unhideWhenUsed="0" w:uiPriority="64" w:semiHidden="0" w:name="Medium Shading 2 Accent 6"/>
+    <w:lsdException w:unhideWhenUsed="0" w:uiPriority="65" w:semiHidden="0" w:name="Medium List 1 Accent 6"/>
+    <w:lsdException w:unhideWhenUsed="0" w:uiPriority="66" w:semiHidden="0" w:name="Medium List 2 Accent 6"/>
+    <w:lsdException w:unhideWhenUsed="0" w:uiPriority="67" w:semiHidden="0" w:name="Medium Grid 1 Accent 6"/>
+    <w:lsdException w:unhideWhenUsed="0" w:uiPriority="68" w:semiHidden="0" w:name="Medium Grid 2 Accent 6"/>
+    <w:lsdException w:unhideWhenUsed="0" w:uiPriority="69" w:semiHidden="0" w:name="Medium Grid 3 Accent 6"/>
+    <w:lsdException w:unhideWhenUsed="0" w:uiPriority="70" w:semiHidden="0" w:name="Dark List Accent 6"/>
+    <w:lsdException w:unhideWhenUsed="0" w:uiPriority="71" w:semiHidden="0" w:name="Colorful Shading Accent 6"/>
+    <w:lsdException w:unhideWhenUsed="0" w:uiPriority="72" w:semiHidden="0" w:name="Colorful List Accent 6"/>
+    <w:lsdException w:unhideWhenUsed="0" w:uiPriority="73" w:semiHidden="0" w:name="Colorful Grid Accent 6"/>
   </w:latentStyles>
-  <w:style w:type="paragraph" w:default="1" w:styleId="Normal">
+  <w:style w:type="paragraph" w:default="1" w:styleId="1">
     <w:name w:val="Normal"/>
     <w:qFormat/>
+    <w:uiPriority w:val="0"/>
     <w:pPr>
       <w:spacing w:after="160" w:line="360" w:lineRule="auto"/>
       <w:jc w:val="both"/>
     </w:pPr>
     <w:rPr>
-      <w:rFonts w:ascii="Times New Roman" w:hAnsi="Times New Roman" w:cs="Times New Roman"/>
+      <w:rFonts w:ascii="Times New Roman" w:hAnsi="Times New Roman" w:cs="Times New Roman" w:eastAsiaTheme="minorHAnsi"/>
       <w:sz w:val="28"/>
       <w:szCs w:val="28"/>
-      <w:lang w:val="en-US" w:eastAsia="en-US"/>
+      <w:lang w:val="en-US" w:eastAsia="en-US" w:bidi="ar-SA"/>
     </w:rPr>
   </w:style>
-  <w:style w:type="paragraph" w:styleId="Ttulo1">
+  <w:style w:type="paragraph" w:styleId="2">
     <w:name w:val="heading 1"/>
-    <w:basedOn w:val="Prrafodelista"/>
-    <w:next w:val="Normal"/>
-    <w:link w:val="Ttulo1Car"/>
+    <w:basedOn w:val="3"/>
+    <w:next w:val="1"/>
+    <w:link w:val="8"/>
+    <w:qFormat/>
     <w:uiPriority w:val="9"/>
-    <w:qFormat/>
     <w:pPr>
       <w:numPr>
         <w:ilvl w:val="1"/>
@@ -1331,14 +1338,14 @@
       <w:sz w:val="32"/>
     </w:rPr>
   </w:style>
-  <w:style w:type="paragraph" w:styleId="Ttulo2">
+  <w:style w:type="paragraph" w:styleId="4">
     <w:name w:val="heading 2"/>
-    <w:basedOn w:val="Prrafodelista"/>
-    <w:next w:val="Normal"/>
-    <w:link w:val="Ttulo2Car"/>
-    <w:uiPriority w:val="9"/>
+    <w:basedOn w:val="3"/>
+    <w:next w:val="1"/>
+    <w:link w:val="9"/>
     <w:unhideWhenUsed/>
     <w:qFormat/>
+    <w:uiPriority w:val="9"/>
     <w:pPr>
       <w:numPr>
         <w:ilvl w:val="2"/>
@@ -1350,19 +1357,18 @@
       <w:b/>
     </w:rPr>
   </w:style>
-  <w:style w:type="character" w:default="1" w:styleId="Fuentedeprrafopredeter">
+  <w:style w:type="character" w:default="1" w:styleId="6">
     <w:name w:val="Default Paragraph Font"/>
-    <w:uiPriority w:val="1"/>
     <w:semiHidden/>
     <w:unhideWhenUsed/>
+    <w:uiPriority w:val="1"/>
   </w:style>
-  <w:style w:type="table" w:default="1" w:styleId="Tablanormal">
+  <w:style w:type="table" w:default="1" w:styleId="7">
     <w:name w:val="Normal Table"/>
-    <w:uiPriority w:val="99"/>
     <w:semiHidden/>
     <w:unhideWhenUsed/>
+    <w:uiPriority w:val="99"/>
     <w:tblPr>
-      <w:tblInd w:w="0" w:type="dxa"/>
       <w:tblCellMar>
         <w:top w:w="0" w:type="dxa"/>
         <w:left w:w="108" w:type="dxa"/>
@@ -1371,54 +1377,23 @@
       </w:tblCellMar>
     </w:tblPr>
   </w:style>
-  <w:style w:type="numbering" w:default="1" w:styleId="Sinlista">
-    <w:name w:val="No List"/>
-    <w:uiPriority w:val="99"/>
-    <w:semiHidden/>
-    <w:unhideWhenUsed/>
-  </w:style>
-  <w:style w:type="paragraph" w:styleId="Prrafodelista">
+  <w:style w:type="paragraph" w:styleId="3">
     <w:name w:val="List Paragraph"/>
-    <w:basedOn w:val="Normal"/>
+    <w:basedOn w:val="1"/>
+    <w:qFormat/>
     <w:uiPriority w:val="34"/>
-    <w:qFormat/>
     <w:pPr>
       <w:ind w:left="720"/>
       <w:contextualSpacing/>
     </w:pPr>
   </w:style>
-  <w:style w:type="character" w:customStyle="1" w:styleId="Ttulo1Car">
-    <w:name w:val="Título 1 Car"/>
-    <w:basedOn w:val="Fuentedeprrafopredeter"/>
-    <w:link w:val="Ttulo1"/>
-    <w:uiPriority w:val="9"/>
-    <w:rPr>
-      <w:rFonts w:ascii="Times New Roman" w:hAnsi="Times New Roman" w:cs="Times New Roman"/>
-      <w:b/>
-      <w:sz w:val="32"/>
-      <w:szCs w:val="28"/>
-    </w:rPr>
-  </w:style>
-  <w:style w:type="character" w:customStyle="1" w:styleId="Ttulo2Car">
-    <w:name w:val="Título 2 Car"/>
-    <w:basedOn w:val="Fuentedeprrafopredeter"/>
-    <w:link w:val="Ttulo2"/>
-    <w:uiPriority w:val="9"/>
-    <w:rPr>
-      <w:rFonts w:ascii="Times New Roman" w:hAnsi="Times New Roman" w:cs="Times New Roman"/>
-      <w:b/>
-      <w:sz w:val="28"/>
-      <w:szCs w:val="28"/>
-    </w:rPr>
-  </w:style>
-  <w:style w:type="paragraph" w:styleId="Textodeglobo">
+  <w:style w:type="paragraph" w:styleId="5">
     <w:name w:val="Balloon Text"/>
-    <w:basedOn w:val="Normal"/>
-    <w:link w:val="TextodegloboCar"/>
-    <w:uiPriority w:val="99"/>
+    <w:basedOn w:val="1"/>
+    <w:link w:val="10"/>
     <w:semiHidden/>
     <w:unhideWhenUsed/>
-    <w:rsid w:val="009F7F6D"/>
+    <w:uiPriority w:val="99"/>
     <w:pPr>
       <w:spacing w:after="0" w:line="240" w:lineRule="auto"/>
     </w:pPr>
@@ -1428,264 +1403,10 @@
       <w:szCs w:val="16"/>
     </w:rPr>
   </w:style>
-  <w:style w:type="character" w:customStyle="1" w:styleId="TextodegloboCar">
-    <w:name w:val="Texto de globo Car"/>
-    <w:basedOn w:val="Fuentedeprrafopredeter"/>
-    <w:link w:val="Textodeglobo"/>
-    <w:uiPriority w:val="99"/>
-    <w:semiHidden/>
-    <w:rsid w:val="009F7F6D"/>
-    <w:rPr>
-      <w:rFonts w:ascii="Tahoma" w:hAnsi="Tahoma" w:cs="Tahoma"/>
-      <w:sz w:val="16"/>
-      <w:szCs w:val="16"/>
-      <w:lang w:val="en-US" w:eastAsia="en-US"/>
-    </w:rPr>
-  </w:style>
-</w:styles>
-</file>
-
-<file path=word/stylesWithEffects.xml><?xml version="1.0" encoding="utf-8"?>
-<w:styles xmlns:wpc="http://schemas.microsoft.com/office/word/2010/wordprocessingCanvas" xmlns:mc="http://schemas.openxmlformats.org/markup-compatibility/2006" xmlns:o="urn:schemas-microsoft-com:office:office" xmlns:r="http://schemas.openxmlformats.org/officeDocument/2006/relationships" xmlns:m="http://schemas.openxmlformats.org/officeDocument/2006/math" xmlns:v="urn:schemas-microsoft-com:vml" xmlns:wp14="http://schemas.microsoft.com/office/word/2010/wordprocessingDrawing" xmlns:wp="http://schemas.openxmlformats.org/drawingml/2006/wordprocessingDrawing" xmlns:w10="urn:schemas-microsoft-com:office:word" xmlns:w="http://schemas.openxmlformats.org/wordprocessingml/2006/main" xmlns:w14="http://schemas.microsoft.com/office/word/2010/wordml" xmlns:wpg="http://schemas.microsoft.com/office/word/2010/wordprocessingGroup" xmlns:wpi="http://schemas.microsoft.com/office/word/2010/wordprocessingInk" xmlns:wne="http://schemas.microsoft.com/office/word/2006/wordml" xmlns:wps="http://schemas.microsoft.com/office/word/2010/wordprocessingShape" mc:Ignorable="w14 wp14">
-  <w:docDefaults>
-    <w:rPrDefault>
-      <w:rPr>
-        <w:rFonts w:asciiTheme="minorHAnsi" w:eastAsiaTheme="minorHAnsi" w:hAnsiTheme="minorHAnsi" w:cstheme="minorBidi"/>
-        <w:lang w:val="es-DO" w:eastAsia="es-DO" w:bidi="ar-SA"/>
-      </w:rPr>
-    </w:rPrDefault>
-    <w:pPrDefault/>
-  </w:docDefaults>
-  <w:latentStyles w:defLockedState="0" w:defUIPriority="99" w:defSemiHidden="1" w:defUnhideWhenUsed="1" w:defQFormat="0" w:count="267">
-    <w:lsdException w:name="Normal" w:semiHidden="0" w:uiPriority="0" w:unhideWhenUsed="0" w:qFormat="1"/>
-    <w:lsdException w:name="heading 1" w:semiHidden="0" w:uiPriority="9" w:unhideWhenUsed="0" w:qFormat="1"/>
-    <w:lsdException w:name="heading 2" w:semiHidden="0" w:uiPriority="9" w:qFormat="1"/>
-    <w:lsdException w:name="heading 3" w:uiPriority="9" w:qFormat="1"/>
-    <w:lsdException w:name="heading 4" w:uiPriority="9" w:qFormat="1"/>
-    <w:lsdException w:name="heading 5" w:uiPriority="9" w:qFormat="1"/>
-    <w:lsdException w:name="heading 6" w:uiPriority="9" w:qFormat="1"/>
-    <w:lsdException w:name="heading 7" w:uiPriority="9" w:qFormat="1"/>
-    <w:lsdException w:name="heading 8" w:uiPriority="9" w:qFormat="1"/>
-    <w:lsdException w:name="heading 9" w:uiPriority="9" w:qFormat="1"/>
-    <w:lsdException w:name="toc 1" w:uiPriority="39"/>
-    <w:lsdException w:name="toc 2" w:uiPriority="39"/>
-    <w:lsdException w:name="toc 3" w:uiPriority="39"/>
-    <w:lsdException w:name="toc 4" w:uiPriority="39"/>
-    <w:lsdException w:name="toc 5" w:uiPriority="39"/>
-    <w:lsdException w:name="toc 6" w:uiPriority="39"/>
-    <w:lsdException w:name="toc 7" w:uiPriority="39"/>
-    <w:lsdException w:name="toc 8" w:uiPriority="39"/>
-    <w:lsdException w:name="toc 9" w:uiPriority="39"/>
-    <w:lsdException w:name="caption" w:uiPriority="35" w:qFormat="1"/>
-    <w:lsdException w:name="Title" w:semiHidden="0" w:uiPriority="10" w:unhideWhenUsed="0" w:qFormat="1"/>
-    <w:lsdException w:name="Default Paragraph Font" w:uiPriority="1"/>
-    <w:lsdException w:name="Subtitle" w:semiHidden="0" w:uiPriority="11" w:unhideWhenUsed="0" w:qFormat="1"/>
-    <w:lsdException w:name="Strong" w:semiHidden="0" w:uiPriority="22" w:unhideWhenUsed="0" w:qFormat="1"/>
-    <w:lsdException w:name="Emphasis" w:semiHidden="0" w:uiPriority="20" w:unhideWhenUsed="0" w:qFormat="1"/>
-    <w:lsdException w:name="Table Subtle 1" w:semiHidden="0" w:unhideWhenUsed="0"/>
-    <w:lsdException w:name="Table Web 2" w:semiHidden="0" w:unhideWhenUsed="0"/>
-    <w:lsdException w:name="Table Web 3" w:semiHidden="0" w:unhideWhenUsed="0"/>
-    <w:lsdException w:name="Table Grid" w:semiHidden="0" w:uiPriority="39" w:unhideWhenUsed="0"/>
-    <w:lsdException w:name="Light Shading" w:semiHidden="0" w:uiPriority="60" w:unhideWhenUsed="0"/>
-    <w:lsdException w:name="Light List" w:semiHidden="0" w:uiPriority="61" w:unhideWhenUsed="0"/>
-    <w:lsdException w:name="Light Grid" w:semiHidden="0" w:uiPriority="62" w:unhideWhenUsed="0"/>
-    <w:lsdException w:name="Medium Shading 1" w:semiHidden="0" w:uiPriority="63" w:unhideWhenUsed="0"/>
-    <w:lsdException w:name="Medium Shading 2" w:semiHidden="0" w:uiPriority="64" w:unhideWhenUsed="0"/>
-    <w:lsdException w:name="Medium List 1" w:semiHidden="0" w:uiPriority="65" w:unhideWhenUsed="0"/>
-    <w:lsdException w:name="Medium List 2" w:semiHidden="0" w:uiPriority="66" w:unhideWhenUsed="0"/>
-    <w:lsdException w:name="Medium Grid 1" w:semiHidden="0" w:uiPriority="67" w:unhideWhenUsed="0"/>
-    <w:lsdException w:name="Medium Grid 2" w:semiHidden="0" w:uiPriority="68" w:unhideWhenUsed="0"/>
-    <w:lsdException w:name="Medium Grid 3" w:semiHidden="0" w:uiPriority="69" w:unhideWhenUsed="0"/>
-    <w:lsdException w:name="Dark List" w:semiHidden="0" w:uiPriority="70" w:unhideWhenUsed="0"/>
-    <w:lsdException w:name="Colorful Shading" w:semiHidden="0" w:uiPriority="71" w:unhideWhenUsed="0"/>
-    <w:lsdException w:name="Colorful List" w:semiHidden="0" w:uiPriority="72" w:unhideWhenUsed="0"/>
-    <w:lsdException w:name="Colorful Grid" w:semiHidden="0" w:uiPriority="73" w:unhideWhenUsed="0"/>
-    <w:lsdException w:name="Light Shading Accent 1" w:semiHidden="0" w:uiPriority="60" w:unhideWhenUsed="0"/>
-    <w:lsdException w:name="Light List Accent 1" w:semiHidden="0" w:uiPriority="61" w:unhideWhenUsed="0"/>
-    <w:lsdException w:name="Light Grid Accent 1" w:semiHidden="0" w:uiPriority="62" w:unhideWhenUsed="0"/>
-    <w:lsdException w:name="Medium Shading 1 Accent 1" w:semiHidden="0" w:uiPriority="63" w:unhideWhenUsed="0"/>
-    <w:lsdException w:name="Medium Shading 2 Accent 1" w:semiHidden="0" w:uiPriority="64" w:unhideWhenUsed="0"/>
-    <w:lsdException w:name="Medium List 1 Accent 1" w:semiHidden="0" w:uiPriority="65" w:unhideWhenUsed="0"/>
-    <w:lsdException w:name="List Paragraph" w:semiHidden="0" w:uiPriority="34" w:unhideWhenUsed="0" w:qFormat="1"/>
-    <w:lsdException w:name="Medium List 2 Accent 1" w:semiHidden="0" w:uiPriority="66" w:unhideWhenUsed="0"/>
-    <w:lsdException w:name="Medium Grid 1 Accent 1" w:semiHidden="0" w:uiPriority="67" w:unhideWhenUsed="0"/>
-    <w:lsdException w:name="Medium Grid 2 Accent 1" w:semiHidden="0" w:uiPriority="68" w:unhideWhenUsed="0"/>
-    <w:lsdException w:name="Medium Grid 3 Accent 1" w:semiHidden="0" w:uiPriority="69" w:unhideWhenUsed="0"/>
-    <w:lsdException w:name="Dark List Accent 1" w:semiHidden="0" w:uiPriority="70" w:unhideWhenUsed="0"/>
-    <w:lsdException w:name="Colorful Shading Accent 1" w:semiHidden="0" w:uiPriority="71" w:unhideWhenUsed="0"/>
-    <w:lsdException w:name="Colorful List Accent 1" w:semiHidden="0" w:uiPriority="72" w:unhideWhenUsed="0"/>
-    <w:lsdException w:name="Colorful Grid Accent 1" w:semiHidden="0" w:uiPriority="73" w:unhideWhenUsed="0"/>
-    <w:lsdException w:name="Light Shading Accent 2" w:semiHidden="0" w:uiPriority="60" w:unhideWhenUsed="0"/>
-    <w:lsdException w:name="Light List Accent 2" w:semiHidden="0" w:uiPriority="61" w:unhideWhenUsed="0"/>
-    <w:lsdException w:name="Light Grid Accent 2" w:semiHidden="0" w:uiPriority="62" w:unhideWhenUsed="0"/>
-    <w:lsdException w:name="Medium Shading 1 Accent 2" w:semiHidden="0" w:uiPriority="63" w:unhideWhenUsed="0"/>
-    <w:lsdException w:name="Medium Shading 2 Accent 2" w:semiHidden="0" w:uiPriority="64" w:unhideWhenUsed="0"/>
-    <w:lsdException w:name="Medium List 1 Accent 2" w:semiHidden="0" w:uiPriority="65" w:unhideWhenUsed="0"/>
-    <w:lsdException w:name="Medium List 2 Accent 2" w:semiHidden="0" w:uiPriority="66" w:unhideWhenUsed="0"/>
-    <w:lsdException w:name="Medium Grid 1 Accent 2" w:semiHidden="0" w:uiPriority="67" w:unhideWhenUsed="0"/>
-    <w:lsdException w:name="Medium Grid 2 Accent 2" w:semiHidden="0" w:uiPriority="68" w:unhideWhenUsed="0"/>
-    <w:lsdException w:name="Medium Grid 3 Accent 2" w:semiHidden="0" w:uiPriority="69" w:unhideWhenUsed="0"/>
-    <w:lsdException w:name="Dark List Accent 2" w:semiHidden="0" w:uiPriority="70" w:unhideWhenUsed="0"/>
-    <w:lsdException w:name="Colorful Shading Accent 2" w:semiHidden="0" w:uiPriority="71" w:unhideWhenUsed="0"/>
-    <w:lsdException w:name="Colorful List Accent 2" w:semiHidden="0" w:uiPriority="72" w:unhideWhenUsed="0"/>
-    <w:lsdException w:name="Colorful Grid Accent 2" w:semiHidden="0" w:uiPriority="73" w:unhideWhenUsed="0"/>
-    <w:lsdException w:name="Light Shading Accent 3" w:semiHidden="0" w:uiPriority="60" w:unhideWhenUsed="0"/>
-    <w:lsdException w:name="Light List Accent 3" w:semiHidden="0" w:uiPriority="61" w:unhideWhenUsed="0"/>
-    <w:lsdException w:name="Light Grid Accent 3" w:semiHidden="0" w:uiPriority="62" w:unhideWhenUsed="0"/>
-    <w:lsdException w:name="Medium Shading 1 Accent 3" w:semiHidden="0" w:uiPriority="63" w:unhideWhenUsed="0"/>
-    <w:lsdException w:name="Medium Shading 2 Accent 3" w:semiHidden="0" w:uiPriority="64" w:unhideWhenUsed="0"/>
-    <w:lsdException w:name="Medium List 1 Accent 3" w:semiHidden="0" w:uiPriority="65" w:unhideWhenUsed="0"/>
-    <w:lsdException w:name="Medium List 2 Accent 3" w:semiHidden="0" w:uiPriority="66" w:unhideWhenUsed="0"/>
-    <w:lsdException w:name="Medium Grid 1 Accent 3" w:semiHidden="0" w:uiPriority="67" w:unhideWhenUsed="0"/>
-    <w:lsdException w:name="Medium Grid 2 Accent 3" w:semiHidden="0" w:uiPriority="68" w:unhideWhenUsed="0"/>
-    <w:lsdException w:name="Medium Grid 3 Accent 3" w:semiHidden="0" w:uiPriority="69" w:unhideWhenUsed="0"/>
-    <w:lsdException w:name="Dark List Accent 3" w:semiHidden="0" w:uiPriority="70" w:unhideWhenUsed="0"/>
-    <w:lsdException w:name="Colorful Shading Accent 3" w:semiHidden="0" w:uiPriority="71" w:unhideWhenUsed="0"/>
-    <w:lsdException w:name="Colorful List Accent 3" w:semiHidden="0" w:uiPriority="72" w:unhideWhenUsed="0"/>
-    <w:lsdException w:name="Colorful Grid Accent 3" w:semiHidden="0" w:uiPriority="73" w:unhideWhenUsed="0"/>
-    <w:lsdException w:name="Light Shading Accent 4" w:semiHidden="0" w:uiPriority="60" w:unhideWhenUsed="0"/>
-    <w:lsdException w:name="Light List Accent 4" w:semiHidden="0" w:uiPriority="61" w:unhideWhenUsed="0"/>
-    <w:lsdException w:name="Light Grid Accent 4" w:semiHidden="0" w:uiPriority="62" w:unhideWhenUsed="0"/>
-    <w:lsdException w:name="Medium Shading 1 Accent 4" w:semiHidden="0" w:uiPriority="63" w:unhideWhenUsed="0"/>
-    <w:lsdException w:name="Medium Shading 2 Accent 4" w:semiHidden="0" w:uiPriority="64" w:unhideWhenUsed="0"/>
-    <w:lsdException w:name="Medium List 1 Accent 4" w:semiHidden="0" w:uiPriority="65" w:unhideWhenUsed="0"/>
-    <w:lsdException w:name="Medium List 2 Accent 4" w:semiHidden="0" w:uiPriority="66" w:unhideWhenUsed="0"/>
-    <w:lsdException w:name="Medium Grid 1 Accent 4" w:semiHidden="0" w:uiPriority="67" w:unhideWhenUsed="0"/>
-    <w:lsdException w:name="Medium Grid 2 Accent 4" w:semiHidden="0" w:uiPriority="68" w:unhideWhenUsed="0"/>
-    <w:lsdException w:name="Medium Grid 3 Accent 4" w:semiHidden="0" w:uiPriority="69" w:unhideWhenUsed="0"/>
-    <w:lsdException w:name="Dark List Accent 4" w:semiHidden="0" w:uiPriority="70" w:unhideWhenUsed="0"/>
-    <w:lsdException w:name="Colorful Shading Accent 4" w:semiHidden="0" w:uiPriority="71" w:unhideWhenUsed="0"/>
-    <w:lsdException w:name="Colorful List Accent 4" w:semiHidden="0" w:uiPriority="72" w:unhideWhenUsed="0"/>
-    <w:lsdException w:name="Colorful Grid Accent 4" w:semiHidden="0" w:uiPriority="73" w:unhideWhenUsed="0"/>
-    <w:lsdException w:name="Light Shading Accent 5" w:semiHidden="0" w:uiPriority="60" w:unhideWhenUsed="0"/>
-    <w:lsdException w:name="Light List Accent 5" w:semiHidden="0" w:uiPriority="61" w:unhideWhenUsed="0"/>
-    <w:lsdException w:name="Light Grid Accent 5" w:semiHidden="0" w:uiPriority="62" w:unhideWhenUsed="0"/>
-    <w:lsdException w:name="Medium Shading 1 Accent 5" w:semiHidden="0" w:uiPriority="63" w:unhideWhenUsed="0"/>
-    <w:lsdException w:name="Medium Shading 2 Accent 5" w:semiHidden="0" w:uiPriority="64" w:unhideWhenUsed="0"/>
-    <w:lsdException w:name="Medium List 1 Accent 5" w:semiHidden="0" w:uiPriority="65" w:unhideWhenUsed="0"/>
-    <w:lsdException w:name="Medium List 2 Accent 5" w:semiHidden="0" w:uiPriority="66" w:unhideWhenUsed="0"/>
-    <w:lsdException w:name="Medium Grid 1 Accent 5" w:semiHidden="0" w:uiPriority="67" w:unhideWhenUsed="0"/>
-    <w:lsdException w:name="Medium Grid 2 Accent 5" w:semiHidden="0" w:uiPriority="68" w:unhideWhenUsed="0"/>
-    <w:lsdException w:name="Medium Grid 3 Accent 5" w:semiHidden="0" w:uiPriority="69" w:unhideWhenUsed="0"/>
-    <w:lsdException w:name="Dark List Accent 5" w:semiHidden="0" w:uiPriority="70" w:unhideWhenUsed="0"/>
-    <w:lsdException w:name="Colorful Shading Accent 5" w:semiHidden="0" w:uiPriority="71" w:unhideWhenUsed="0"/>
-    <w:lsdException w:name="Colorful List Accent 5" w:semiHidden="0" w:uiPriority="72" w:unhideWhenUsed="0"/>
-    <w:lsdException w:name="Colorful Grid Accent 5" w:semiHidden="0" w:uiPriority="73" w:unhideWhenUsed="0"/>
-    <w:lsdException w:name="Light Shading Accent 6" w:semiHidden="0" w:uiPriority="60" w:unhideWhenUsed="0"/>
-    <w:lsdException w:name="Light List Accent 6" w:semiHidden="0" w:uiPriority="61" w:unhideWhenUsed="0"/>
-    <w:lsdException w:name="Light Grid Accent 6" w:semiHidden="0" w:uiPriority="62" w:unhideWhenUsed="0"/>
-    <w:lsdException w:name="Medium Shading 1 Accent 6" w:semiHidden="0" w:uiPriority="63" w:unhideWhenUsed="0"/>
-    <w:lsdException w:name="Medium Shading 2 Accent 6" w:semiHidden="0" w:uiPriority="64" w:unhideWhenUsed="0"/>
-    <w:lsdException w:name="Medium List 1 Accent 6" w:semiHidden="0" w:uiPriority="65" w:unhideWhenUsed="0"/>
-    <w:lsdException w:name="Medium List 2 Accent 6" w:semiHidden="0" w:uiPriority="66" w:unhideWhenUsed="0"/>
-    <w:lsdException w:name="Medium Grid 1 Accent 6" w:semiHidden="0" w:uiPriority="67" w:unhideWhenUsed="0"/>
-    <w:lsdException w:name="Medium Grid 2 Accent 6" w:semiHidden="0" w:uiPriority="68" w:unhideWhenUsed="0"/>
-    <w:lsdException w:name="Medium Grid 3 Accent 6" w:semiHidden="0" w:uiPriority="69" w:unhideWhenUsed="0"/>
-    <w:lsdException w:name="Dark List Accent 6" w:semiHidden="0" w:uiPriority="70" w:unhideWhenUsed="0"/>
-    <w:lsdException w:name="Colorful Shading Accent 6" w:semiHidden="0" w:uiPriority="71" w:unhideWhenUsed="0"/>
-    <w:lsdException w:name="Colorful List Accent 6" w:semiHidden="0" w:uiPriority="72" w:unhideWhenUsed="0"/>
-    <w:lsdException w:name="Colorful Grid Accent 6" w:semiHidden="0" w:uiPriority="73" w:unhideWhenUsed="0"/>
-    <w:lsdException w:name="Subtle Emphasis" w:semiHidden="0" w:uiPriority="19" w:unhideWhenUsed="0" w:qFormat="1"/>
-    <w:lsdException w:name="Intense Emphasis" w:semiHidden="0" w:uiPriority="21" w:unhideWhenUsed="0" w:qFormat="1"/>
-    <w:lsdException w:name="Subtle Reference" w:semiHidden="0" w:uiPriority="31" w:unhideWhenUsed="0" w:qFormat="1"/>
-    <w:lsdException w:name="Intense Reference" w:semiHidden="0" w:uiPriority="32" w:unhideWhenUsed="0" w:qFormat="1"/>
-    <w:lsdException w:name="Book Title" w:semiHidden="0" w:uiPriority="33" w:unhideWhenUsed="0" w:qFormat="1"/>
-    <w:lsdException w:name="Bibliography" w:uiPriority="37"/>
-    <w:lsdException w:name="TOC Heading" w:uiPriority="39" w:qFormat="1"/>
-  </w:latentStyles>
-  <w:style w:type="paragraph" w:default="1" w:styleId="Normal">
-    <w:name w:val="Normal"/>
-    <w:qFormat/>
-    <w:pPr>
-      <w:spacing w:after="160" w:line="360" w:lineRule="auto"/>
-      <w:jc w:val="both"/>
-    </w:pPr>
-    <w:rPr>
-      <w:rFonts w:ascii="Times New Roman" w:hAnsi="Times New Roman" w:cs="Times New Roman"/>
-      <w:sz w:val="28"/>
-      <w:szCs w:val="28"/>
-      <w:lang w:val="en-US" w:eastAsia="en-US"/>
-    </w:rPr>
-  </w:style>
-  <w:style w:type="paragraph" w:styleId="Ttulo1">
-    <w:name w:val="heading 1"/>
-    <w:basedOn w:val="Prrafodelista"/>
-    <w:next w:val="Normal"/>
-    <w:link w:val="Ttulo1Car"/>
-    <w:uiPriority w:val="9"/>
-    <w:qFormat/>
-    <w:pPr>
-      <w:numPr>
-        <w:ilvl w:val="1"/>
-        <w:numId w:val="1"/>
-      </w:numPr>
-      <w:outlineLvl w:val="0"/>
-    </w:pPr>
-    <w:rPr>
-      <w:b/>
-      <w:sz w:val="32"/>
-    </w:rPr>
-  </w:style>
-  <w:style w:type="paragraph" w:styleId="Ttulo2">
-    <w:name w:val="heading 2"/>
-    <w:basedOn w:val="Prrafodelista"/>
-    <w:next w:val="Normal"/>
-    <w:link w:val="Ttulo2Car"/>
-    <w:uiPriority w:val="9"/>
-    <w:unhideWhenUsed/>
-    <w:qFormat/>
-    <w:pPr>
-      <w:numPr>
-        <w:ilvl w:val="2"/>
-        <w:numId w:val="1"/>
-      </w:numPr>
-      <w:outlineLvl w:val="1"/>
-    </w:pPr>
-    <w:rPr>
-      <w:b/>
-    </w:rPr>
-  </w:style>
-  <w:style w:type="character" w:default="1" w:styleId="Fuentedeprrafopredeter">
-    <w:name w:val="Default Paragraph Font"/>
-    <w:uiPriority w:val="1"/>
-    <w:semiHidden/>
-    <w:unhideWhenUsed/>
-  </w:style>
-  <w:style w:type="table" w:default="1" w:styleId="Tablanormal">
-    <w:name w:val="Normal Table"/>
-    <w:uiPriority w:val="99"/>
-    <w:semiHidden/>
-    <w:unhideWhenUsed/>
-    <w:tblPr>
-      <w:tblInd w:w="0" w:type="dxa"/>
-      <w:tblCellMar>
-        <w:top w:w="0" w:type="dxa"/>
-        <w:left w:w="108" w:type="dxa"/>
-        <w:bottom w:w="0" w:type="dxa"/>
-        <w:right w:w="108" w:type="dxa"/>
-      </w:tblCellMar>
-    </w:tblPr>
-  </w:style>
-  <w:style w:type="numbering" w:default="1" w:styleId="Sinlista">
-    <w:name w:val="No List"/>
-    <w:uiPriority w:val="99"/>
-    <w:semiHidden/>
-    <w:unhideWhenUsed/>
-  </w:style>
-  <w:style w:type="paragraph" w:styleId="Prrafodelista">
-    <w:name w:val="List Paragraph"/>
-    <w:basedOn w:val="Normal"/>
-    <w:uiPriority w:val="34"/>
-    <w:qFormat/>
-    <w:pPr>
-      <w:ind w:left="720"/>
-      <w:contextualSpacing/>
-    </w:pPr>
-  </w:style>
-  <w:style w:type="character" w:customStyle="1" w:styleId="Ttulo1Car">
+  <w:style w:type="character" w:customStyle="1" w:styleId="8">
     <w:name w:val="Título 1 Car"/>
-    <w:basedOn w:val="Fuentedeprrafopredeter"/>
-    <w:link w:val="Ttulo1"/>
+    <w:basedOn w:val="6"/>
+    <w:link w:val="2"/>
     <w:uiPriority w:val="9"/>
     <w:rPr>
       <w:rFonts w:ascii="Times New Roman" w:hAnsi="Times New Roman" w:cs="Times New Roman"/>
@@ -1694,10 +1415,10 @@
       <w:szCs w:val="28"/>
     </w:rPr>
   </w:style>
-  <w:style w:type="character" w:customStyle="1" w:styleId="Ttulo2Car">
+  <w:style w:type="character" w:customStyle="1" w:styleId="9">
     <w:name w:val="Título 2 Car"/>
-    <w:basedOn w:val="Fuentedeprrafopredeter"/>
-    <w:link w:val="Ttulo2"/>
+    <w:basedOn w:val="6"/>
+    <w:link w:val="4"/>
     <w:uiPriority w:val="9"/>
     <w:rPr>
       <w:rFonts w:ascii="Times New Roman" w:hAnsi="Times New Roman" w:cs="Times New Roman"/>
@@ -1706,30 +1427,12 @@
       <w:szCs w:val="28"/>
     </w:rPr>
   </w:style>
-  <w:style w:type="paragraph" w:styleId="Textodeglobo">
-    <w:name w:val="Balloon Text"/>
-    <w:basedOn w:val="Normal"/>
-    <w:link w:val="TextodegloboCar"/>
+  <w:style w:type="character" w:customStyle="1" w:styleId="10">
+    <w:name w:val="Texto de globo Car"/>
+    <w:basedOn w:val="6"/>
+    <w:link w:val="5"/>
+    <w:semiHidden/>
     <w:uiPriority w:val="99"/>
-    <w:semiHidden/>
-    <w:unhideWhenUsed/>
-    <w:rsid w:val="009F7F6D"/>
-    <w:pPr>
-      <w:spacing w:after="0" w:line="240" w:lineRule="auto"/>
-    </w:pPr>
-    <w:rPr>
-      <w:rFonts w:ascii="Tahoma" w:hAnsi="Tahoma" w:cs="Tahoma"/>
-      <w:sz w:val="16"/>
-      <w:szCs w:val="16"/>
-    </w:rPr>
-  </w:style>
-  <w:style w:type="character" w:customStyle="1" w:styleId="TextodegloboCar">
-    <w:name w:val="Texto de globo Car"/>
-    <w:basedOn w:val="Fuentedeprrafopredeter"/>
-    <w:link w:val="Textodeglobo"/>
-    <w:uiPriority w:val="99"/>
-    <w:semiHidden/>
-    <w:rsid w:val="009F7F6D"/>
     <w:rPr>
       <w:rFonts w:ascii="Tahoma" w:hAnsi="Tahoma" w:cs="Tahoma"/>
       <w:sz w:val="16"/>
@@ -1750,47 +1453,19 @@
           <inkml:channel name="Y" type="integer" units="cm"/>
         </inkml:traceFormat>
         <inkml:channelProperties>
-          <inkml:channelProperty channel="X" name="resolution" value="28.34646" units="1/cm"/>
-          <inkml:channelProperty channel="Y" name="resolution" value="28.34646" units="1/cm"/>
+          <inkml:channelProperty channel="X" name="resolution" value="28.3464566929134" units="1/cm"/>
+          <inkml:channelProperty channel="Y" name="resolution" value="28.3464566929134" units="1/cm"/>
         </inkml:channelProperties>
       </inkml:inkSource>
-      <inkml:timestamp xml:id="ts0" timeString="2020-08-17T15:25:45"/>
+      <inkml:timestamp xml:id="ts0" timeString="2020-08-20T11:52:31"/>
     </inkml:context>
     <inkml:brush xml:id="br0">
       <inkml:brushProperty name="width" value="0.1" units="cm"/>
       <inkml:brushProperty name="height" value="0.1" units="cm"/>
-      <inkml:brushProperty name="color" value="#FFFFFF"/>
+      <inkml:brushProperty name="color" value="#ffffff"/>
     </inkml:brush>
   </inkml:definitions>
   <inkml:trace contextRef="#ctx0" brushRef="#br0">0 1</inkml:trace>
-</inkml:ink>
-</file>
-
-<file path=word/ink/ink10.xml><?xml version="1.0" encoding="utf-8"?>
-<inkml:ink xmlns:inkml="http://www.w3.org/2003/InkML">
-  <inkml:definitions>
-    <inkml:context xml:id="ctx0">
-      <inkml:inkSource xml:id="inkSrc0">
-        <inkml:traceFormat>
-          <inkml:channel name="X" type="integer" units="cm"/>
-          <inkml:channel name="Y" type="integer" units="cm"/>
-        </inkml:traceFormat>
-        <inkml:channelProperties>
-          <inkml:channelProperty channel="X" name="resolution" value="28.34646" units="1/cm"/>
-          <inkml:channelProperty channel="Y" name="resolution" value="28.34646" units="1/cm"/>
-        </inkml:channelProperties>
-      </inkml:inkSource>
-      <inkml:timestamp xml:id="ts0" timeString="2020-08-17T15:25:45"/>
-    </inkml:context>
-    <inkml:brush xml:id="br0">
-      <inkml:brushProperty name="width" value="0.3" units="cm"/>
-      <inkml:brushProperty name="height" value="0.6" units="cm"/>
-      <inkml:brushProperty name="color" value="#FFFFFF"/>
-      <inkml:brushProperty name="tip" value="rectangle"/>
-      <inkml:brushProperty name="rasterOp" value="maskPen"/>
-    </inkml:brush>
-  </inkml:definitions>
-  <inkml:trace contextRef="#ctx0" brushRef="#br0">1013 410,'-1'54,"-3"0,-2 0,-2 0,-3 0,-5 10,4-13,10-36,-1 0,0-1,-1 0,-1 0,-1 0,1 0,-2-1,-3 6,9-18,0 1,0-1,0 0,0 0,-1 1,1-1,0 0,-1 0,1 0,0-1,-1 1,1 0,-1 0,1-1,-1 1,1-1,-1 1,0-1,1 0,-1 0,0 0,-1 0,0 0,0-1,-1 1,1-1,0 0,0 0,0 0,0-1,0 1,0-1,1 0,-2-1,-6-4,1-1,0-1,0 1,1-2,-7-8,-29-49,3-2,-24-57,26 48,-5-13,-5 3,14 15,27 55,0 0,-1 1,-1 0,-5-7,15 24,0 0,-1-1,1 1,0 0,0 0,0 0,0 0,-1-1,1 1,0 0,0 0,0 0,-1 0,1 0,0 0,0-1,0 1,-1 0,1 0,0 0,0 0,-1 0,1 0,0 0,0 0,-1 0,1 0,0 0,0 0,-1 0,1 1,0-1,0 0,0 0,-1 0,1 0,0 0,0 0,0 0,-1 1,1-1,0 0,0 0,0 0,0 0,0 1,-1-1,1 0,0 0,0 0,0 1,0-1,0 0,0 0,0 1,0-1,0 0,0 0,0 1,0-1,0 0,0 0,0 0,0 1,0-1,0 0,0 0,0 1,-3 20,3-21,-4 140,6 0,0-5,-2-135,0 0,0 1,0-1,1 0,-1 0,0 1,0-1,0 0,0 0,0 1,0-1,0 0,0 0,0 0,0 1,0-1,0 0,-1 0,1 1,0-1,0 0,0 0,0 1,0-1,0 0,0 0,-1 0,1 1,0-1,0 0,0 0,-1 0,1 0,0 0,0 1,0-1,-1 0,1 0,0 0,0 0,-1 0,1 0,0 0,-10-9,-18-34,16 23,-245-394,222 363,26 40,0-1,1 0,1 0,0-1,-3-6,8 3,11 18,20 25,32 35,103 106,38 62,-158-161,-44-69,0 1,0-1,0 0,0 1,0-1,0 0,0 0,0 1,0-1,0 0,0 0,1 1,-1-1,0 0,0 0,0 1,1-1,-1 0,0 0,0 0,0 0,1 1,-1-1,0 0,0 0,1 0,-1 0,0 0,0 0,1 1,-1-1,0 0,1 0,-1 0,0 0,0 0,1 0,-1 0,0 0,0-1,1 1,-1 0,0 0,1 0,-1 0,0 0,0 0,1 0,-1-1,0 1,0 0,0 0,1 0,-1 0,0-1,0 1,0 0,1 0,-1-2,0 1,1 0,-1 0,0 0,0-1,0 1,0 0,0 0,0 0,0-1,0 1,0 0,0 0,-1-1,-4-10,-1 1,0 0,0 1,-1-1,-1 1,-6-7,-11-16,13 16,-29-42,0-7,31 51,-1 0,0 1,-1 0,-8-7,7 9,1-2,1 0,0 0,-5-10,8 10</inkml:trace>
 </inkml:ink>
 </file>
 
@@ -1804,16 +1479,16 @@
           <inkml:channel name="Y" type="integer" units="cm"/>
         </inkml:traceFormat>
         <inkml:channelProperties>
-          <inkml:channelProperty channel="X" name="resolution" value="28.34646" units="1/cm"/>
-          <inkml:channelProperty channel="Y" name="resolution" value="28.34646" units="1/cm"/>
+          <inkml:channelProperty channel="X" name="resolution" value="28.3464566929134" units="1/cm"/>
+          <inkml:channelProperty channel="Y" name="resolution" value="28.3464566929134" units="1/cm"/>
         </inkml:channelProperties>
       </inkml:inkSource>
-      <inkml:timestamp xml:id="ts0" timeString="2020-08-17T15:25:45"/>
+      <inkml:timestamp xml:id="ts0" timeString="2020-08-20T11:52:31"/>
     </inkml:context>
     <inkml:brush xml:id="br0">
       <inkml:brushProperty name="width" value="0.1" units="cm"/>
       <inkml:brushProperty name="height" value="0.1" units="cm"/>
-      <inkml:brushProperty name="color" value="#FFFFFF"/>
+      <inkml:brushProperty name="color" value="#ffffff"/>
     </inkml:brush>
   </inkml:definitions>
   <inkml:trace contextRef="#ctx0" brushRef="#br0">1407 676</inkml:trace>
@@ -1832,16 +1507,16 @@
           <inkml:channel name="Y" type="integer" units="cm"/>
         </inkml:traceFormat>
         <inkml:channelProperties>
-          <inkml:channelProperty channel="X" name="resolution" value="28.34646" units="1/cm"/>
-          <inkml:channelProperty channel="Y" name="resolution" value="28.34646" units="1/cm"/>
+          <inkml:channelProperty channel="X" name="resolution" value="28.3464566929134" units="1/cm"/>
+          <inkml:channelProperty channel="Y" name="resolution" value="28.3464566929134" units="1/cm"/>
         </inkml:channelProperties>
       </inkml:inkSource>
-      <inkml:timestamp xml:id="ts0" timeString="2020-08-17T15:25:45"/>
+      <inkml:timestamp xml:id="ts0" timeString="2020-08-20T11:52:31"/>
     </inkml:context>
     <inkml:brush xml:id="br0">
       <inkml:brushProperty name="width" value="0.1" units="cm"/>
       <inkml:brushProperty name="height" value="0.1" units="cm"/>
-      <inkml:brushProperty name="color" value="#FFFFFF"/>
+      <inkml:brushProperty name="color" value="#ffffff"/>
     </inkml:brush>
   </inkml:definitions>
   <inkml:trace contextRef="#ctx0" brushRef="#br0">0 1</inkml:trace>
@@ -1858,15 +1533,16 @@
           <inkml:channel name="Y" type="integer" units="cm"/>
         </inkml:traceFormat>
         <inkml:channelProperties>
-          <inkml:channelProperty channel="X" name="resolution" value="28.34646" units="1/cm"/>
-          <inkml:channelProperty channel="Y" name="resolution" value="28.34646" units="1/cm"/>
+          <inkml:channelProperty channel="X" name="resolution" value="28.3464566929134" units="1/cm"/>
+          <inkml:channelProperty channel="Y" name="resolution" value="28.3464566929134" units="1/cm"/>
         </inkml:channelProperties>
       </inkml:inkSource>
-      <inkml:timestamp xml:id="ts0" timeString="2020-08-17T15:25:45"/>
+      <inkml:timestamp xml:id="ts0" timeString="2020-08-20T11:52:31"/>
     </inkml:context>
     <inkml:brush xml:id="br0">
       <inkml:brushProperty name="width" value="0.1" units="cm"/>
       <inkml:brushProperty name="height" value="0.1" units="cm"/>
+      <inkml:brushProperty name="color" value="#000000"/>
     </inkml:brush>
   </inkml:definitions>
   <inkml:trace contextRef="#ctx0" brushRef="#br0">0 1</inkml:trace>
@@ -1883,19 +1559,21 @@
           <inkml:channel name="Y" type="integer" units="cm"/>
         </inkml:traceFormat>
         <inkml:channelProperties>
-          <inkml:channelProperty channel="X" name="resolution" value="28.34646" units="1/cm"/>
-          <inkml:channelProperty channel="Y" name="resolution" value="28.34646" units="1/cm"/>
+          <inkml:channelProperty channel="X" name="resolution" value="28.3464566929134" units="1/cm"/>
+          <inkml:channelProperty channel="Y" name="resolution" value="28.3464566929134" units="1/cm"/>
         </inkml:channelProperties>
       </inkml:inkSource>
-      <inkml:timestamp xml:id="ts0" timeString="2020-08-17T15:25:45"/>
+      <inkml:timestamp xml:id="ts0" timeString="2020-08-20T11:52:31"/>
     </inkml:context>
     <inkml:brush xml:id="br0">
-      <inkml:brushProperty name="width" value="0.35" units="cm"/>
-      <inkml:brushProperty name="height" value="0.35" units="cm"/>
-      <inkml:brushProperty name="color" value="#FFFFFF"/>
+      <inkml:brushProperty name="width" value="0.3" units="cm"/>
+      <inkml:brushProperty name="height" value="0.6" units="cm"/>
+      <inkml:brushProperty name="color" value="#ffffff"/>
+      <inkml:brushProperty name="tip" value="rectangle"/>
+      <inkml:brushProperty name="rasterOp" value="maskPen"/>
     </inkml:brush>
   </inkml:definitions>
-  <inkml:trace contextRef="#ctx0" brushRef="#br0">0 589,'31'33,"25"35,-8-9,26 29,146 165,-157-187,3-3,50 35,-96-81,-6-5,0-1,0-1,6 3,-17-11,0 0,1-1,-1 1,0-1,1 1,-1-1,1 0,-1-1,1 1,0 0,-1-1,1 0,0 0,-1 0,1 0,0-1,-1 0,1 1,-1-2,0 0,0 0,0 0,0 0,-1 0,1-1,-1 1,0-1,1 1,-1-1,0 0,-1 0,1 0,0 0,-1 0,0 0,0 0,0-1,0 1,0 0,-1-1,1 1,-1-2,2-13,0 0,-2 0,0-14,-2 14,0-1,-1 1,-1-1,-1 1,-1 0,-3-8,-11-20,-21-34,41 79,-1 0,0 0,1 0,-1 0,1 0,-1 0,1 0,-1 0,1 0,0 0,0 0,-1 0,1 0,0-1,0 1,0 0,0 0,0 0,1 0,-1 0,0 0,0 0,1 0,-1 0,0-1,1 1,0 0,-1 1,1-1,-1 0,1 0,0-1,2 1,0-1,0 1,-1 0,1 0,0 0,0 0,0 0,0 1,0-1,0 1,1 0,-1 0,0 0,0 0,42 3,0 2,0 2,21 8,-57-13,359 89,277 111,-607-190,0-2,1-2,35 3,113 2,-65-6,-57-2,-11 1,-1-3,1-2,33-5,-80 2,-11-1,-24-4,-214-29,-99-3,-3 16,-179 16,496 7,19-1,0 1,0 0,0 0,0 1,0 0,0 0,0 1,0 0,0 0,1 1,-1 0,1 0,5-1,1-1,0 0,0 0,0 0,0 1,0-1,0 1,1-1,-1 1,0-1,1 1,-1-1,1 1,-1-1,1 2,-10 19,-37 19,10-10,34-28,0 1,0 0,0 0,1 0,-1 0,1 0,0 0,0 1,1-1,-1 1,1-1,0 1,0 0,1-1,0 1,-1 0,1-1,1 1,-1 0,1 0,0-1,0 1,0-1,0 1,2 1,3 12,1-1,1 0,1-1,0 0,10 12,-8-12,1 0,0-1,2-1,-1 0,2-1,0 0,0-2,1 1,0-2,1 0,1-1,-1-1,1 0,1-2,-1 0,1-1,0 0,0-2,0 0,17-1,6-1,-1-2,0-2,1-2,-1-2,4-2,16-6,-1-3,0-2,0-4,54-29,-112 52,-1 1,0-1,1 0,-1 0,0 0,1 0,-1 0,0 0,0 0,0 0,0-1,0 1,0 0,0-1,0 1,-1-1,1 1,0-1,-1 1,1-1,-1 1,0-1,1 1,-1-1,0 0,0 1,0-1,0 0,0 1,-1-1,1 1,0-1,-1 1,1-1,-1 1,0-1,1 1,-1-1,0 1,0-1,0 1,-5-8,-1 0,1 1,-1 0,-1 0,1 1,-4-2,-30-24,-3 2,0 2,-2 1,-1 3,-1 2,-1 2,-1 2,-1 2,-37-7,54 18,0 1,-1 2,1 1,0 2,-1 1,1 2,0 1,-10 4,-30 8,1 4,1 3,-12 8,59-21,-1 2,2 0,-3 3,27-14,-1-1,0 0,0 1,0-1,1 1,-1-1,0 1,0-1,1 1,-1-1,0 1,1 0,-1-1,1 1,-1 0,1 0,-1-1,1 1,0 0,-1 0,1 0,0 0,0-1,-1 1,1 1,1-1,-1 0,0 0,1 0,-1-1,1 1,0 0,-1 0,1-1,0 1,-1 0,1-1,0 1,0-1,0 1,0-1,-1 1,1-1,0 1,1-1,51 14,52-3,0-3,98-7,-113-1,82-3,77-15,-210 16,-20 1,-38 1,-29 1,0 2,0 2,1 3,0 1,1 3,-7 3,-539 175,542-177,45-14,30-10,271-100,-269 95,-24 14,0-1,0 1,0 0,0 0,1 1,-1-1,1 1,-1-1,1 1,0 0,-3 2,0-1,0 1,-1-1,1 0,0 1,0 0,-1-1,1 1,0-1,-1 1,1 0,-1 0,1-1,-1 1,1 0,-1 0,0-1,1 1,-1 0,0 0,1 0,-1 0,0 0,0 0,0-1,0 1,0 0,0 0,0 0,0 0,0 0,-1 0,1 0,0-1,-1 1,-5 36,-8 6,-2-1,-2-1,-11 18,-6 14,-3 14,8-15,-3-1,-26 37,54-100,1-1,-1 0,-1 0,1-1,-1 1,0-1,-1 0,-4 2,8-6,1-1,-1 1,0-1,1 0,-1 0,0 0,0 0,0-1,0 1,0-1,1 1,-1-1,0 0,0-1,0 1,0 0,0-1,0 1,0-1,0 0,1 0,-1 0,0-1,1 1,-1 0,-1-2,-9-7,0-1,0-1,1 0,1-1,0 0,0 0,-6-12,1 2,4 3,0-1,2 0,0-1,1 0,1-1,2 1,0-2,0-2,-4-16,-12-30,19 65,0 0,0-1,1 1,0-1,1 0,0 0,0 1,1-2,16 47,4 9,-5-13,-2 1,-1 1,-8-24,-2 0,1 0,-2 0,1 0,-2 0,1 0,-2 0,0 3,1-22,-1-1,0 0,0 1,-1-1,0 0,0 1,-1-1,-3-15,-3-20,3-1,1 1,2-31,-2-13,5 85,0 0,-1 0,1-1,-1 1,0 0,0 0,0 0,0 0,0 0,0 0,-1 0,2 2,0-1,0 1,-1 0,1-1,0 1,-1 0,1-1,0 1,-1 0,1 0,-1 0,1-1,0 1,-1 0,1 0,-1 0,1 0,-1 0,1 0,0 0,-1 0,1 0,-1 0,1 0,-1 0,1 0,-1 0,1 0,0 0,-1 0,1 1,-1-1,1 0,0 0,-1 1,1-1,0 0,-1 0,1 1,0-1,-1 0,1 1,0-1,0 0,-1 1,1-1,0 1,0-1,0 0,0 1,-1-1,1 1,0-1,0 1,0-1,0 0,0 1,0 0,-8 22,1 0,1 1,1 0,0 7,-7 32,-15 45,-19 89,43-182,1 1,0-1,1 1,1 0,0-1,1 1,1-1,0 1,2-1,-1 0,2 0,0 0,0-1,2 1,0-1,2 2,13 19,-14-21,1 0,1 0,0-1,12 12,-7-12,0 0,1-1,0-1,1 0,1-2,-1 0,1 0,1-2,0 0,0-2,0 0,0 0,6-1,43 3,-1-2,0-4,20-3,8 0,-25 0,0-4,-1-3,0-3,37-13,-90 22,0 1,1 1,10-1,-15 2,1 0,0-2,0 1,-1-2,8-2,-20 5,0 1,0-1,1 0,-1 0,0 0,0 0,0 0,0 0,1 0,-1 0,0 0,0 0,0 0,1 0,-1-1,0 1,0 0,0 0,0 0,0 0,1 0,-1 0,0 0,0 0,0 0,0-1,0 1,1 0,-1 0,0 0,0 0,0 0,0-1,0 1,0 0,0 0,0 0,0 0,0-1,0 1,0 0,0 0,0 0,0 0,0-1,0 1,0 0,0 0,0 0,0-1,-11-2,-21 0,-217 3,-30-1,230-4,0-1,-7-5,23 4,0 1,0 2,-1 1,1 2,-28 2,60-1,-1 0,1 0,0 0,0 0,-1 1,1-1,0 0,-1 1,1-1,0 0,0 1,0 0,-1-1,1 1,0 0,-1 0,2 0,0-1,0 1,0-1,1 1,-1-1,0 0,0 1,0-1,0 1,1-1,-1 0,0 1,0-1,1 1,-1-1,0 0,1 1,-1-1,0 0,1 0,-1 1,0-1,1 0,-1 0,1 0,-1 1,0-1,1 0,0 0,6 3,0 0,0 0,0-1,1 0,3 0,88 8,1-5,79-6,-63-1,335 0,-448 3,0-1,-1-1,1 1,0 0,0-1,0 1,0-1,0 0,-1 0,1 0,0 0,1-1,-4 1,1 1,-1-1,0 1,1 0,-1-1,1 1,-1-1,0 1,1-1,-1 1,0-1,0 1,1-1,-1 1,0-1,0 0,0 1,0-1,0 1,0-1,0 0,0 1,0-1,0 1,0-2,-1 0,1 1,-1-1,0 0,0 1,1-1,-1 1,0-1,0 1,-1 0,1-1,-1 0,-18-14,0 0,-1 2,0 0,-1 1,0 1,-10-2,-9-7,-20-9,-2 2,-25-6,55 23,0 1,0 2,-1 2,0 0,-26 1,48 5,0-1,1 0,0 1,0 0,0 1,0 1,0 0,0 0,-2 1,12-2,0-1,1 0,-1 0,0 0,0 1,0-1,0 0,1 1,-1-1,0 0,0 1,1-1,-1 1,0 0,1-1,-1 1,1 0,-1-1,0 1,1 0,-1-1,1 1,0 0,-1 0,1 0,0-1,-1 1,1 0,0 0,0 0,0 0,0 0,0-1,0 1,0 0,0 0,0 0,0 0,0 0,1-1,-1 1,0 0,1 0,-1 0,0-1,1 1,-1 0,1 0,-1-1,1 1,0 0,-1-1,1 1,0-1,0 1,6 6,1-1,0-1,0 0,1 0,0 0,5 3,30 20,1-2,14 4,-76-26,-12-3,-77-3,-131 3,181 6,53-7,0 1,-1-1,1 1,0 0,0 0,0 1,0-1,0 1,0-1,1 1,-1 0,0 0,1 0,-1 1,0 0,3-2,0 0,-1 0,1 0,0 0,0 0,0 0,0 0,0 0,0 0,0 0,0 0,0 0,0 0,0 0,1 0,-1 0,0 0,1 0,-1 0,1 0,-1 0,1 0,0 0,-1 0,1 0,0-1,-1 1,1 0,0 0,0-1,0 1,0-1,0 1,0-1,0 1,38 21,-37-20,35 12,2-1,-1-1,1-2,40 4,-55-10,50 7,2-3,46 6,101 15,77 13,-167-22,36-3,-142-15,-15-1,0 0,-1 1,1 0,0 1,-1 0,0 1,8 3,-19-7,1 0,-1 0,1 1,-1-1,1 0,-1 0,1 1,-1-1,1 0,-1 1,1-1,-1 0,0 1,1-1,-1 1,1-1,-1 1,0-1,0 1,1-1,-1 1,0-1,0 1,1-1,-1 1,0 0,0-1,0 1,0-1,0 1,0-1,0 1,0 0,0-1,0 1,0-1,-1 1,1-1,0 1,0-1,0 1,-1-1,1 1,0-1,-1 1,1-1,0 1,-1-1,1 1,-1-1,1 0,-1 1,1-1,-1 0,1 1,-1-1,1 0,-1 0,1 1,-1-1,1 0,-1 0,-37 12,-97 7,73-12,0 3,1 3,-1 2,43-9,0-2,0 0,0-1,-1-1,1-1,-1 0,1-2,0 0,-1-1,-13-4,-1-3,0-1,1-2,0-1,1-1,-13-9,-61-29,-76-22,179 73,0 0,1 0,-1 0,0 1,0-1,0 1,0 0,0 0,0 0,-2 0,4 0,1 0,0 0,0 0,-1 0,1 0,0 0,0 0,0 1,-1-1,1 0,0 0,0 0,0 0,-1 0,1 0,0 1,0-1,0 0,-1 0,1 0,0 0,0 1,0-1,0 0,0 0,0 1,0-1,-1 0,1 0,0 0,0 1,0-1,0 0,0 0,0 1,0-1,0 0,0 0,0 1,0-1,14 15,11 2,1-1,0-1,1-2,23 9,32 15,-38-17,2-1,0-3,1-2,0-2,1-2,1-2,17-1,60 11,49 17,-140-30,1-1,-1-2,0-2,28-2,14-1,520-13,-501 10,-1-5,90-22,85-41,-249 69,6-1,0 0,1 1,-1 2,3 1,-30 2,0 0,0 0,0 1,0-1,-1 0,1 0,0 0,0 1,0-1,0 0,0 0,0 0,0 1,0-1,0 0,-1 0,1 1,0-1,0 0,0 0,0 1,0-1,1 0,-1 0,0 0,0 1,0-1,0 0,0 0,0 1,0-1,0 0,0 0,1 0,-1 1,0-1,0 0,0 0,0 0,1 0,-1 1,0-1,0 0,0 0,1 0,-1 0,0 0,0 0,0 0,1 0,-1 0,0 0,0 0,1 1,-1-1,0 0,0-1,1 1,-1 0,-21 15,20-15,-48 26,-1-2,-1-2,-1-2,-7-1,-222 56,138-39,-30 10,-254 64,311-78,77-19,-1-2,0-2,0-1,-1-2,-37 0,17-8,61 2,0 0,0 0,0 0,1 0,-1-1,0 1,0 0,0 0,0 0,1-1,-1 1,0 0,0 0,0-1,0 1,0 0,0 0,0-1,0 1,0 0,0 0,0-1,0 1,0 0,0 0,0-1,0 1,0 0,0 0,0-1,0 1,0 0,0 0,0-1,0 1,-1 0,1 0,0-1,0 1,0 0,0 0,-1 0,1 0,0-1,0 1,-1 0,1 0,0 0,0 0,0 0,-1 0,1-1,0 1,-1 0,1 0,0 0,0 0,-1 0,1 0,0 0,0 0,-1 0,1 0,0 0,0 1,-1-1,1 0,0 0,0 0,-1 0,20-11,15-3,1 3,1 1,0 1,0 2,5 1,188-13,-189 17,786-7,-494 12,-323-3,44 1,-1-2,1-3,-1-1,43-12,39-12,-53 13,15-8,-41 2,-52 21,-1-1,1 1,0 0,-1-1,1 0,-1 1,0-1,0 0,0 0,0-1,0 1,0 0,0-1,0 1,-1-1,0 1,2-3,-3 4,-1 0,1 0,0 0,0-1,0 1,0 0,-1 0,1 0,-1 0,1 0,-1 0,1 0,-1 0,1 0,-1 0,0 0,1 0,-1 1,0-1,0 0,0 0,0 1,0-1,0 1,0-1,0 1,0-1,0 1,-34-14,31 12,-33-8,0 1,0 2,-1 2,-9 0,-158-2,33 2,-487-59,542 48,-1 6,-82 4,173 7,17 0,-1 0,0-1,1 0,-1-1,-3-1,16 0,-1 1,1 0,0-1,0 1,0 0,0 0,1 0,-1 0,0 0,0 1,2-1,335-93,4 14,63 7,-336 63,0 3,52 2,-113 4,0-1,-1 0,1 0,-1-1,1 0,-1 0,0-1,0 0,-1-1,1 0,-1 0,0 0,0-1,23-15,29-19,-31 20,1 1,3 1,-28 16,0 0,-1 0,1 0,-1 0,0-1,0 1,0-1,0 0,0 0,0 0,-1 0,1-1,-1 1,0-1,1-1,-2 2,-1 1,1-1,-1 0,0 1,0-1,0 1,0-1,-1 1,1-1,-1 1,1-1,-1 1,0-1,0 1,0 0,0 0,-1-1,1 1,0 0,-1 0,0 0,1 0,-1 0,0 1,0-1,0 0,-11-9,-1 0,0 1,0 0,-1 1,0 1,-15-6,-29-10,-15-3,40 16,-106-33,-2 6,-2 7,-1 5,-1 8,-86 1,-347 14,396 6,181-3,0-1,0 1,1 0,-1 1,0-1,0 0,1 0,-1 1,0-1,1 1,-1-1,0 1,1 0,-1 0,0 0,6 5,16-1,54 5,35-3,-22-1,90 8,555 39,4-31,-373-25,-659 2,-243 3,0 26,9 29,1 32,509-85,13-4,1 1,-1 1,1-1,-1 1,1 0,0 0,0 1,0 0,0 0,0 0,0 1,-4 4,10-8,0 0,-1 1,1-1,0 0,-1 1,1-1,0 0,-1 1,1-1,0 1,0-1,0 1,0-1,-1 1,1-1,0 0,0 1,0-1,0 1,0-1,0 1,0-1,0 1,0-1,0 1,0-1,1 1,-1-1,0 1,0-1,0 1,1-1,-1 0,0 1,0-1,1 1,-1-1,0 0,1 1,-1-1,0 0,1 1,-1-1,27 13,14-2,1-1,27 3,-27-6,266 40,252 3,313-34,13-54,-873 35,-14 0,-23-6,-239-63,-33 5,-432-62,-10 38,590 82,-141 10,281-1,1 1,0 1,-1-1,1 2,-3 0,9-2,-1-1,0 1,1 0,-1 0,1 0,-1 0,1 0,-1 0,1 0,0 0,-1 1,1-1,1 0,0-1,-1 1,1-1,0 1,0 0,-1-1,1 1,0 0,0-1,0 1,0 0,0-1,0 1,0 0,0-1,0 1,0 0,1-1,-1 1,0-1,0 1,0 0,1-1,-1 1,0-1,1 1,-1-1,1 1,-1 0,1-1,4 4,0-1,0 1,0-1,0-1,1 1,-1-1,1 0,-1 0,1 0,0-1,0 0,5 0,10 4,157 32,1-7,1-9,72-4,491 53,-723-68,1 0,0-2,-1 0,1-1,7-2,-15 1,0-1,0-1,-1 0,1-1,-1 0,0 0,0-2,6-4,11-5,-20 12,-1-1,1 0,-1-1,4-4,-9 8,-1-1,1 1,-1-1,0 0,0 0,0 0,0 0,-1 0,1 0,-1-1,0 1,0 0,0-1,0 1,0-1,3-45,-1 1,-3-1,-3-26,0-29,3 100,-1 0,1 0,-1 1,0-1,0 0,0 0,-1 1,1-1,-1 1,0-1,0 1,0 0,0-1,-1 1,1 1,-1-1,0 0,0 0,0 1,0 0,0-1,0 1,-1 1,1-1,-14-7,1 2,-1 0,-1 1,-11-2,24 7,-45-12,0 2,-1 3,0 1,0 3,-1 2,1 3,-1 1,1 3,-31 8,62-8,0 1,0 1,0 0,1 2,-11 7,-29 18,-1 5,55-36,-23 15,9-6,0 0,1 1,0 1,1 1,-6 7,22-21,0 0,0 0,1 0,-1-1,0 1,1 0,-1 0,1 0,-1 0,1 0,-1 0,1 0,0 0,0 0,-1 0,1 0,0 1,0-1,0 1,0-2,1 1,-1 0,0-1,1 1,-1 0,1-1,-1 1,1 0,-1-1,1 1,-1-1,1 1,-1-1,1 1,0-1,-1 0,1 1,0-1,-1 0,1 1,0-1,7 2,-1-1,1 1,-1-1,1-1,3 1,-4-1,39 1,-1-2,1-2,7-3,139-26,-146 24,-17 2,77-12,0-5,95-35,-189 54,0 0,-1-1,0-1,0 0,0 0,-1-1,0 0,0-1,-1 0,7-8,-15 15,0 0,0 1,-1-1,1 0,0 0,-1 0,1 1,-1-1,1 0,-1 0,0 0,1 0,-1 0,0 0,1 0,-1 0,0 0,0 0,0 0,0 0,0 0,0 0,0 0,0 0,-1 0,1 1,0-1,-1 0,1 0,0 0,-1 0,1 0,-1 0,1 0,-1 1,0-1,1 0,-1 0,0 1,1-1,-1 1,0-1,0 0,0 1,0 0,0-1,1 1,-1-1,0 1,0 0,0 0,0-1,0 1,0 0,-1 0,-4-1,-1 0,1 0,-1 0,0 1,0 0,1 0,-1 1,-1 0,-72 17,0 3,2 4,-10 7,-226 104,243-105,29-13,0 1,-16 12,51-27,-1 0,1 0,-1-1,0 0,0 0,0-1,0 0,-5 1,12-3,1 0,0 0,0 0,-1 0,1 0,0 0,0 0,-1 0,1 0,0 0,0 0,-1 0,1 0,0 0,-1 0,1 0,0 0,0 0,-1 0,1 0,0 0,0 0,-1 0,1 0,0-1,0 1,-1 0,1 0,0 0,0-1,0 1,-1 0,1 0,0 0,0-1,0 1,0 0,0 0,0-1,-1 1,8-12,21-19,-25 28,200-178,41-18,-203 166,201-157,82-39,-282 206,-34 20,0-1,-1 0,0 0,1-1,-2 0,6-4,-12 9,0 0,-1 0,1 0,0 0,0 0,0 0,0 0,-1 0,1 0,0 0,0 0,0 0,0 0,0 0,0 0,-1 0,1-1,0 1,0 0,0 0,0 0,0 0,0 0,0 0,-1-1,1 1,0 0,0 0,0 0,0 0,0 0,0-1,0 1,0 0,0 0,0 0,0 0,0 0,0-1,0 1,0 0,0 0,0 0,0 0,0 0,0-1,0 1,0 0,0 0,1 0,-1 0,0 0,0-1,0 1,0 0,0 0,-18 4,15-3,-64 22,0 2,-37 23,17-9,-124 51,-128 57,281-120,-26 19,-3 12,80-52,14-5,22-9,337-153,-186 78,444-192,-619 273,3-2,-1 0,1 1,-1 0,1 0,0 1,0 0,0 0,0 1,1 0,-1 1,0-1,0 2,6 0,-14-1,0 0,1 0,-1 0,0 0,0 0,1 0,-1 0,0 0,0 0,0 0,1 0,-1 0,0 0,0 0,1 1,-1-1,0 0,0 0,0 0,0 0,1 1,-1-1,0 0,0 0,0 0,0 1,0-1,0 0,0 0,1 0,-1 1,0-1,0 0,0 0,0 1,0-1,0 0,0 0,0 0,0 1,0-1,0 0,0 0,0 1,-1-1,-8 12,-21 10,28-21,-103 64,-57 22,-5 3,103-54,-14 8,0 5,60-37,1 1,0 1,1 1,-4 4,66-46,-34 19,37-20,9-12,-44 30,-1 0,0-1,-1-1,0 0,-1-1,5-7,-15 19,0 0,1-1,-1 0,0 1,0-1,0 0,0 1,0-1,0 0,-1 0,1 0,-1 0,1 0,-1 0,0 0,1 0,-1 0,0 0,0 0,-1 0,1 0,0 0,-1 0,1 0,-1 0,0 0,1 0,-1 1,0-1,0 0,0 0,0 1,-1-1,1 1,0-1,-1 1,1-1,-1 1,1 0,-1-1,-6-2,0-1,-1 1,1 1,-1-1,1 2,-1-1,0 1,-2 0,-49-7,0 4,0 1,-48 5,56-1,41-2,10-4,19-11,41-22,2 3,1 2,7 1,-15 7,371-175,-408 189,-17 12,0 0,0 0,0-1,0 1,0 0,0 0,0 0,0-1,0 1,0 0,0 0,0 0,0 0,-1-1,1 1,0 0,0 0,0 0,0 0,0-1,0 1,-1 0,1 0,0 0,0 0,0 0,0 0,0-1,-1 1,1 0,0 0,0 0,0 0,-1 0,1 0,0 0,0 0,0 0,-1 0,1 0,0 0,0 0,0 0,-1 0,1 0,0 0,-42 3,-114 37,2 7,-43 23,35-12,-156 57,302-108,4-2,1-1,-2 0,1 0,-9 0,18-6,8-6,11-8,57-40,3 4,66-34,58-39,-163 100,56-42,-44 28,35-29,-84 68,0-1,0 1,1 0,-1 0,0 0,0 0,1 0,-1-1,0 1,0 0,1 0,-1-1,0 1,0 0,0 0,0-1,0 1,1 0,-1 0,0-1,0 1,0 0,0-1,0 1,0 0,0-1,0 1,0 0,0 0,0-1,0 1,0 0,0-1,0 1,0 0,-1 0,1-1,0 1,0 0,0 0,0-1,0 1,-1 0,1 0,0-1,0 1,-1 0,1 0,0 0,0-1,-1 1,1 0,0 0,0 0,-1 0,1 0,0 0,0 0,-1 0,-20-5,-91 0,0 4,-76 11,140-7,-294 19,-105 30,434-49,-1 0,1 1,0 1,-10 5,-17 6,228-75,25 3,53 8,74-32,-336 79,3-1,-1 1,1-1,-1 1,1 0,-1 0,1 1,0 0,0 0,-1 1,7 1,-13-2,1 0,-1 0,0 0,0 0,0 0,0 0,1 1,-1-1,0 0,0 0,0 0,0 0,1 0,-1 0,0 1,0-1,0 0,0 0,0 0,0 0,0 1,0-1,1 0,-1 0,0 0,0 0,0 1,0-1,0 0,0 0,0 0,0 1,0-1,0 0,0 0,0 0,0 0,0 1,-1-1,1 0,0 0,0 0,0 1,0-1,0 0,0 0,-10 10,-16 5,-221 104,-150 44,187-80,-34 17,-604 234,738-296,-43 6,148-43,0 0,1 0,-1 1,0 0,1 0,-1 0,1 0,0 1,0-1,-4 4,8-6,0 0,0 0,0 0,-1 0,1 1,0-1,0 0,0 0,-1 1,1-1,0 0,0 0,0 0,0 1,0-1,0 0,0 0,0 1,-1-1,1 0,0 0,0 1,0-1,0 0,0 1,0-1,0 0,1 0,-1 1,0-1,0 0,0 0,0 1,0-1,0 0,0 0,1 1,-1-1,0 0,0 0,0 0,0 1,1-1,-1 0,0 0,0 0,0 0,1 0,-1 1,0-1,0 0,1 0,-1 0,0 0,0 0,1 0,-1 0,0 0,1 0,-1 0,0 0,0 0,1 0,-1 0,0 0,26 2,25-7,0-2,0-2,17-7,7 0,456-110,458-176,-740 228,-215 65,8-6,-40 15,1-1,-1 0,0 0,0-1,0 1,0 0,0-1,0 1,-1-1,1 1,0-1,-1 0,1 0,-1 0,0 0,1-1,-2 3,0-1,0 1,0-1,0 0,0 1,0-1,0 1,0-1,0 1,0-1,-1 1,1-1,0 1,0-1,-1 1,1-1,0 1,-1-1,1 1,0-1,-1 1,1 0,-1-1,1 1,-1 0,1-1,0 1,-1 0,0-1,-17-7,17 7,-15-3,0 0,0 0,-1 1,1 1,-14 1,30 1,-237-12,-33 11,-238 20,-316 55,466-37,79-9,117-11,158-16,-1 0,1 0,-1 1,1 0,0-1,0 1,0 1,0-1,0 0,0 1,0 1,-40 37,17-14,5-9,2 2,0 1,1 0,-9 13,28-33,-1 0,0-1,1 1,-1 0,0-1,1 1,-1 0,1 0,-1 0,1 0,0-1,-1 1,1 0,0 0,0 0,-1 0,1 0,0 0,0 0,0 0,0 0,0 0,0 0,1 0,-1 0,0-1,0 1,1 0,-1 0,0 0,1 0,-1 0,1-1,-1 1,1 0,0 0,-1-1,1 1,0 0,-1-1,1 1,0 0,0-1,-1 0,1 1,0-1,0 1,0-1,0 0,0 1,0-1,0 0,0 0,0 0,0 0,0 0,8 1,0 0,-1-1,1 0,0 0,-1-1,2-1,57-12,-1-2,-1-4,-1-3,-1-2,54-31,-39 12,-3-4,-2-3,14-16,-37 29,12-8,2 2,2 4,23-9,-51 30,11-7,1 2,2 2,0 2,1 3,12-1,34-1,91-20,-164 32,0-2,9-5,44-14,5 9,74-6,20-4,340-74,-477 94,-1-1,1-3,28-13,-57 22,0 0,0 1,0 0,0 1,1 0,-1 1,1 0,-1 1,1 1,0 0,4 1,-14 3,-9 2,-12 6,2-8,0 0,0-1,-1-1,1 0,-15-1,-13 3,-98 13,0-7,-65-6,-443-5,808 1,179-3,-267-2,-1-3,0-3,25-8,-29-3,-51 16,0 0,1 1,0 0,0 1,0 1,2 0,13 0,0-1,0-1,0-2,-1 0,1-3,4-2,22-5,-46 14,-1 0,1 0,-1-1,0-1,0 1,0-1,-1-1,1 0,-1 0,0 0,2-4,-4 4,0 0,0 0,0 0,0 1,6-4,-11 8,1-1,-1 1,0-1,0 1,0-1,1 1,-1 0,0-1,0 1,1 0,-1 0,0 0,1 0,-1 0,0 0,1 0,-1 1,0-1,0 0,1 1,-1-1,0 1,0-1,0 1,0 0,0-1,1 1,-1 0,0 0,-1 0,1 0,0 0,0 0,0 0,0 0,-1 0,1 0,2 3,0 0,0-1,0 0,0 1,1-1,-1-1,1 1,0 0,0-1,0 0,0 0,0 0,0 0,1-1,-1 1,0-1,1 0,0-1,3 1,14 1,1-2,-1 0,17-3,6 1,-18 3,1 1,-1 2,0 1,0 1,0 1,-1 1,9 5,-28-11,56 17,19 1,40 10,-56-10,2-3,1-4,-1-2,2-4,-1-2,17-4,-7-3,-1 0,47 6,-118-3,1 0,-1 1,0 0,-1 0,1 0,0 1,-1 0,1 1,-1-1,0 1,0 0,0 1,-1-1,0 1,0 0,4 5,8 11,-1 1,-1 1,11 22,4 6,-1 0,-2 2,-3 1,-2 0,10 43,-32-95,5 14,1-1,0 0,1 0,1 0,3 4,-11-18,0-1,0 0,0 0,0 0,0 0,0 0,0 0,0 0,0 1,0-1,0 0,0 0,0 0,1 0,-1 0,0 0,0 0,0 0,0 0,0 1,0-1,0 0,0 0,0 0,0 0,1 0,-1 0,0 0,0 0,0 0,0 0,0 0,0 0,0 0,0 0,1 0,-1 0,0 0,0 0,0 0,0 0,0 0,0 0,1 0,-1 0,0 0,0 0,0 0,0 0,0 0,0 0,0 0,0 0,1 0,-1 0,0-1,0 1,0 0,0 0,0 0,0 0,1-11,-5-14,-4 0,0 1,-2 0,-1 0,-1 1,-1 0,0 1,-2 0,-1 1,0 1,-2 1,0 0,-16-12,28 27,-1-1,0 1,-1 1,1-1,-1 1,1 0,-1 1,0 0,-1 0,9 2,0 0,-1-1,1 1,0 0,-1 0,1 0,0 0,0 0,-1 0,1 0,0 0,-1 0,1 0,0 0,-1 0,1 0,0 0,-1 1,1-1,0 0,0 0,-1 0,1 0,0 1,0-1,-1 0,1 0,0 0,0 1,-1-1,1 0,0 0,0 1,0-1,0 0,-1 1,1-1,0 0,0 0,0 1,0-1,4 16,16 17,-20-33,41 54,3-2,37 33,-29-31,-40-40,0 1,-2 0,9 15,1 2,3-7,-22-24,1 0,0 0,-1 0,1 1,0-1,-1 1,1-1,-1 1,0 0,0-1,0 1,0 0,0 0,0 0,0 0,0 0,-1 0,1 0,-1 0,1 0,-1 0,0 0,0 0,0 0,0 0,0 0,0 0,-1 0,1 0,-1 0,1 0,-1 0,-1 2,-2 6,-1-1,-1 0,1 0,-1-1,-1 1,0-1,0-1,0 1,-1-1,-2 1,-18 12,0 0,-17 6,13-7,-24 19,-33 19,15-5,49-36,0 1,-19 19,5-6,31-25,1 0,0 1,0-1,0 2,0-1,-5 8,2-2,-1-1,0 0,-1 0,0-1,-1-1,-13 8,8-6</inkml:trace>
+  <inkml:trace contextRef="#ctx0" brushRef="#br0">301 568,'1'4,"0"1,1-1,0 1,-1-1,2 0,-1 0,0 1,1-2,0 1,0 0,0 0,3 2,8 11,74 131,-80-135,-4-7,1 1,-1 0,-1 0,0 0,2 5,-31-82,-25-48,-2-5,51 120,-34-87,-3 3,-46-73,64 124,-9-25,15 28,-21-31,36 64,0 0,0 0,0-1,-1 1,1 0,0 0,0 0,0 0,-1-1,1 1,0 0,0 0,0 0,-1 0,1 0,0 0,0 0,-1 0,1-1,0 1,0 0,-1 0,1 0,0 0,0 0,-1 0,1 1,0-1,0 0,-1 0,1 0,0 0,0 0,-1 0,1 0,0 0,0 1,0-1,-1 0,1 0,-11 12,-6 14,11-12,0 1,1-1,1 1,0 0,1 0,0 0,0 13,1 23,4 37,0-19,-2-51</inkml:trace>
 </inkml:ink>
 </file>
 
@@ -1909,18 +1587,21 @@
           <inkml:channel name="Y" type="integer" units="cm"/>
         </inkml:traceFormat>
         <inkml:channelProperties>
-          <inkml:channelProperty channel="X" name="resolution" value="28.34646" units="1/cm"/>
-          <inkml:channelProperty channel="Y" name="resolution" value="28.34646" units="1/cm"/>
+          <inkml:channelProperty channel="X" name="resolution" value="28.3464566929134" units="1/cm"/>
+          <inkml:channelProperty channel="Y" name="resolution" value="28.3464566929134" units="1/cm"/>
         </inkml:channelProperties>
       </inkml:inkSource>
-      <inkml:timestamp xml:id="ts0" timeString="2020-08-17T15:25:45"/>
+      <inkml:timestamp xml:id="ts0" timeString="2020-08-20T11:52:31"/>
     </inkml:context>
     <inkml:brush xml:id="br0">
-      <inkml:brushProperty name="width" value="0.05" units="cm"/>
-      <inkml:brushProperty name="height" value="0.05" units="cm"/>
+      <inkml:brushProperty name="width" value="0.3" units="cm"/>
+      <inkml:brushProperty name="height" value="0.6" units="cm"/>
+      <inkml:brushProperty name="color" value="#ffffff"/>
+      <inkml:brushProperty name="tip" value="rectangle"/>
+      <inkml:brushProperty name="rasterOp" value="maskPen"/>
     </inkml:brush>
   </inkml:definitions>
-  <inkml:trace contextRef="#ctx0" brushRef="#br0">0 727,'238'-110,"18"5,-245 101,-1 0,0-1,1 0,-2-1,1 0,-1-1,0 0,0 0,-1-1,0 0,0-1,-1 1,0-1,0-1,-1 0,0 1,-1-2,0 1,-1-1,0 1,1-6,9-31,6-37,-17 68,-1 0,-1 0,0 0,-1 0,0 0,-1 0,-3-7,4 20,-1 0,-1 0,1-1,0 1,-1 0,0 0,1 0,-1 1,0-1,0 0,-1 1,1-1,-1 1,1 0,-1 0,0 0,0 0,1 0,-1 1,-1-1,1 1,0 0,0 0,0 0,-1 0,1 0,-2 1,-13-3,0 1,0 1,-1 1,-12 1,12 0,3-1,1 1,0 1,0 0,0 1,-2 1,10-2,1 1,-1-1,1 1,-1 0,1 1,0 0,0 0,0 0,1 1,0-1,-5 6,-12 14,11-14,1 1,0 1,1-1,0 1,0 1,2 0,-3 5,7-5,5-2</inkml:trace>
+  <inkml:trace contextRef="#ctx0" brushRef="#br0">326 398,'-8'-15,"-1"1,-1 0,0 1,-2-2,-16-21,-13-17,-12-11,-26-32,32 46,18 22,69 78,-3 1,-1 2,23 51,-9-18,7 2,-51-77,0-1,0 1,-1 1,1 3,18 36,-17-40</inkml:trace>
 </inkml:ink>
 </file>
 
@@ -1934,21 +1615,21 @@
           <inkml:channel name="Y" type="integer" units="cm"/>
         </inkml:traceFormat>
         <inkml:channelProperties>
-          <inkml:channelProperty channel="X" name="resolution" value="28.34646" units="1/cm"/>
-          <inkml:channelProperty channel="Y" name="resolution" value="28.34646" units="1/cm"/>
+          <inkml:channelProperty channel="X" name="resolution" value="28.3464566929134" units="1/cm"/>
+          <inkml:channelProperty channel="Y" name="resolution" value="28.3464566929134" units="1/cm"/>
         </inkml:channelProperties>
       </inkml:inkSource>
-      <inkml:timestamp xml:id="ts0" timeString="2020-08-17T15:25:45"/>
+      <inkml:timestamp xml:id="ts0" timeString="2020-08-20T11:52:31"/>
     </inkml:context>
     <inkml:brush xml:id="br0">
       <inkml:brushProperty name="width" value="0.3" units="cm"/>
       <inkml:brushProperty name="height" value="0.6" units="cm"/>
-      <inkml:brushProperty name="color" value="#FFFFFF"/>
+      <inkml:brushProperty name="color" value="#ffffff"/>
       <inkml:brushProperty name="tip" value="rectangle"/>
       <inkml:brushProperty name="rasterOp" value="maskPen"/>
     </inkml:brush>
   </inkml:definitions>
-  <inkml:trace contextRef="#ctx0" brushRef="#br0">301 568,'1'4,"0"1,1-1,0 1,-1-1,2 0,-1 0,0 1,1-2,0 1,0 0,0 0,3 2,8 11,74 131,-80-135,-4-7,1 1,-1 0,-1 0,0 0,2 5,-31-82,-25-48,-2-5,51 120,-34-87,-3 3,-46-73,64 124,-9-25,15 28,-21-31,36 64,0 0,0 0,0-1,-1 1,1 0,0 0,0 0,0 0,-1-1,1 1,0 0,0 0,0 0,-1 0,1 0,0 0,0 0,-1 0,1-1,0 1,0 0,-1 0,1 0,0 0,0 0,-1 0,1 1,0-1,0 0,-1 0,1 0,0 0,0 0,-1 0,1 0,0 0,0 1,0-1,-1 0,1 0,-11 12,-6 14,11-12,0 1,1-1,1 1,0 0,1 0,0 0,0 13,1 23,4 37,0-19,-2-51</inkml:trace>
+  <inkml:trace contextRef="#ctx0" brushRef="#br0">208 358,'114'218,"39"81,-149-291,0 1,0-1,1 0,0 0,1-1,-1 1,2-1,-1-1,1 1,0-1,0 0,0-1,1 1,2 0,-10-6,1 1,0-1,-1 1,1-1,0 0,0 1,-1-1,1 0,0 0,0 1,0-1,-1 0,1 0,0 0,0 0,0 0,0 0,-1 0,1 0,0 0,0-1,0 1,-1 0,1 0,0-1,0 1,-1 0,1-1,0 1,0-1,-1 1,1-1,-1 1,1-1,0 0,-1 1,1-1,-1 0,0 1,1-1,-1 0,1 0,-1 1,0-1,0 0,1 0,-1 0,0 1,0-1,0 0,0 0,0 0,0 0,0 1,0-1,-1-1,1-7,-1-1,0 1,-1-1,-2-7,-15-48,-2 1,-29-57,-69-120,52 118,-18-14,75 121,2-1,0 0,-1-5,3 8,0 1,0-1,-1 1,-1 1,-2-3,17 68,8 1,3 0,2-2,21 39,15 37,-41-90,-1 1,-3 0,2 11,-7-30,-5-17,1 0,-1 0,0 0,0 0,0 0,-1 0,1 0,-1 0,1 0,-1 0,0 1,0-1,-1 0,1 0,-1 3,0-6,0 0,1 1,-1-1,0 0,0 0,1 0,-1 0,0 0,0 0,1 0,-1 0,0 0,0 0,1 0,-1 0,0 0,1-1,-1 1,0 0,1 0,-1-1,0 1,1-1,-1 1,0-1,1 1,-1-1,1 1,-1-1,1 1,-1-1,1 1,-1-2,-20-22,20 23,-106-146,70 93,-3 0,-45-46,63 83,19 15,-1 0,1 0,0 0,0-1,0 1,1-1,-1 1,1-1,-1 0,1 0,0 0,-1-2,6 5,0 1,-1 0,1 0,0 0,-1 1,1-1,-1 1,1-1,-1 1,0 0,2 1,20 19,-2 1,0 1,-1 1,9 15,67 113,-52-79,25 29,-25-49,-33-40</inkml:trace>
 </inkml:ink>
 </file>
 
@@ -1962,49 +1643,21 @@
           <inkml:channel name="Y" type="integer" units="cm"/>
         </inkml:traceFormat>
         <inkml:channelProperties>
-          <inkml:channelProperty channel="X" name="resolution" value="28.34646" units="1/cm"/>
-          <inkml:channelProperty channel="Y" name="resolution" value="28.34646" units="1/cm"/>
+          <inkml:channelProperty channel="X" name="resolution" value="28.3464566929134" units="1/cm"/>
+          <inkml:channelProperty channel="Y" name="resolution" value="28.3464566929134" units="1/cm"/>
         </inkml:channelProperties>
       </inkml:inkSource>
-      <inkml:timestamp xml:id="ts0" timeString="2020-08-17T15:25:45"/>
+      <inkml:timestamp xml:id="ts0" timeString="2020-08-20T11:52:31"/>
     </inkml:context>
     <inkml:brush xml:id="br0">
       <inkml:brushProperty name="width" value="0.3" units="cm"/>
       <inkml:brushProperty name="height" value="0.6" units="cm"/>
-      <inkml:brushProperty name="color" value="#FFFFFF"/>
+      <inkml:brushProperty name="color" value="#ffffff"/>
       <inkml:brushProperty name="tip" value="rectangle"/>
       <inkml:brushProperty name="rasterOp" value="maskPen"/>
     </inkml:brush>
   </inkml:definitions>
-  <inkml:trace contextRef="#ctx0" brushRef="#br0">326 398,'-8'-15,"-1"1,-1 0,0 1,-2-2,-16-21,-13-17,-12-11,-26-32,32 46,18 22,69 78,-3 1,-1 2,23 51,-9-18,7 2,-51-77,0-1,0 1,-1 1,1 3,18 36,-17-40</inkml:trace>
-</inkml:ink>
-</file>
-
-<file path=word/ink/ink9.xml><?xml version="1.0" encoding="utf-8"?>
-<inkml:ink xmlns:inkml="http://www.w3.org/2003/InkML">
-  <inkml:definitions>
-    <inkml:context xml:id="ctx0">
-      <inkml:inkSource xml:id="inkSrc0">
-        <inkml:traceFormat>
-          <inkml:channel name="X" type="integer" units="cm"/>
-          <inkml:channel name="Y" type="integer" units="cm"/>
-        </inkml:traceFormat>
-        <inkml:channelProperties>
-          <inkml:channelProperty channel="X" name="resolution" value="28.34646" units="1/cm"/>
-          <inkml:channelProperty channel="Y" name="resolution" value="28.34646" units="1/cm"/>
-        </inkml:channelProperties>
-      </inkml:inkSource>
-      <inkml:timestamp xml:id="ts0" timeString="2020-08-17T15:25:45"/>
-    </inkml:context>
-    <inkml:brush xml:id="br0">
-      <inkml:brushProperty name="width" value="0.3" units="cm"/>
-      <inkml:brushProperty name="height" value="0.6" units="cm"/>
-      <inkml:brushProperty name="color" value="#FFFFFF"/>
-      <inkml:brushProperty name="tip" value="rectangle"/>
-      <inkml:brushProperty name="rasterOp" value="maskPen"/>
-    </inkml:brush>
-  </inkml:definitions>
-  <inkml:trace contextRef="#ctx0" brushRef="#br0">208 358,'114'218,"39"81,-149-291,0 1,0-1,1 0,0 0,1-1,-1 1,2-1,-1-1,1 1,0-1,0 0,0-1,1 1,2 0,-10-6,1 1,0-1,-1 1,1-1,0 0,0 1,-1-1,1 0,0 0,0 1,0-1,-1 0,1 0,0 0,0 0,0 0,0 0,-1 0,1 0,0 0,0-1,0 1,-1 0,1 0,0-1,0 1,-1 0,1-1,0 1,0-1,-1 1,1-1,-1 1,1-1,0 0,-1 1,1-1,-1 0,0 1,1-1,-1 0,1 0,-1 1,0-1,0 0,1 0,-1 0,0 1,0-1,0 0,0 0,0 0,0 0,0 1,0-1,-1-1,1-7,-1-1,0 1,-1-1,-2-7,-15-48,-2 1,-29-57,-69-120,52 118,-18-14,75 121,2-1,0 0,-1-5,3 8,0 1,0-1,-1 1,-1 1,-2-3,17 68,8 1,3 0,2-2,21 39,15 37,-41-90,-1 1,-3 0,2 11,-7-30,-5-17,1 0,-1 0,0 0,0 0,0 0,-1 0,1 0,-1 0,1 0,-1 0,0 1,0-1,-1 0,1 0,-1 3,0-6,0 0,1 1,-1-1,0 0,0 0,1 0,-1 0,0 0,0 0,1 0,-1 0,0 0,0 0,1 0,-1 0,0 0,1-1,-1 1,0 0,1 0,-1-1,0 1,1-1,-1 1,0-1,1 1,-1-1,1 1,-1-1,1 1,-1-1,1 1,-1-2,-20-22,20 23,-106-146,70 93,-3 0,-45-46,63 83,19 15,-1 0,1 0,0 0,0-1,0 1,1-1,-1 1,1-1,-1 0,1 0,0 0,-1-2,6 5,0 1,-1 0,1 0,0 0,-1 1,1-1,-1 1,1-1,-1 1,0 0,2 1,20 19,-2 1,0 1,-1 1,9 15,67 113,-52-79,25 29,-25-49,-33-40</inkml:trace>
+  <inkml:trace contextRef="#ctx0" brushRef="#br0">1013 410,'-1'54,"-3"0,-2 0,-2 0,-3 0,-5 10,4-13,10-36,-1 0,0-1,-1 0,-1 0,-1 0,1 0,-2-1,-3 6,9-18,0 1,0-1,0 0,0 0,-1 1,1-1,0 0,-1 0,1 0,0-1,-1 1,1 0,-1 0,1-1,-1 1,1-1,-1 1,0-1,1 0,-1 0,0 0,-1 0,0 0,0-1,-1 1,1-1,0 0,0 0,0 0,0-1,0 1,0-1,1 0,-2-1,-6-4,1-1,0-1,0 1,1-2,-7-8,-29-49,3-2,-24-57,26 48,-5-13,-5 3,14 15,27 55,0 0,-1 1,-1 0,-5-7,15 24,0 0,-1-1,1 1,0 0,0 0,0 0,0 0,-1-1,1 1,0 0,0 0,0 0,-1 0,1 0,0 0,0-1,0 1,-1 0,1 0,0 0,0 0,-1 0,1 0,0 0,0 0,-1 0,1 0,0 0,0 0,-1 0,1 1,0-1,0 0,0 0,-1 0,1 0,0 0,0 0,0 0,-1 1,1-1,0 0,0 0,0 0,0 0,0 1,-1-1,1 0,0 0,0 0,0 1,0-1,0 0,0 0,0 1,0-1,0 0,0 0,0 1,0-1,0 0,0 0,0 0,0 1,0-1,0 0,0 0,0 1,-3 20,3-21,-4 140,6 0,0-5,-2-135,0 0,0 1,0-1,1 0,-1 0,0 1,0-1,0 0,0 0,0 1,0-1,0 0,0 0,0 0,0 1,0-1,0 0,-1 0,1 1,0-1,0 0,0 0,0 1,0-1,0 0,0 0,-1 0,1 1,0-1,0 0,0 0,-1 0,1 0,0 0,0 1,0-1,-1 0,1 0,0 0,0 0,-1 0,1 0,0 0,-10-9,-18-34,16 23,-245-394,222 363,26 40,0-1,1 0,1 0,0-1,-3-6,8 3,11 18,20 25,32 35,103 106,38 62,-158-161,-44-69,0 1,0-1,0 0,0 1,0-1,0 0,0 0,0 1,0-1,0 0,0 0,1 1,-1-1,0 0,0 0,0 1,1-1,-1 0,0 0,0 0,0 0,1 1,-1-1,0 0,0 0,1 0,-1 0,0 0,0 0,1 1,-1-1,0 0,1 0,-1 0,0 0,0 0,1 0,-1 0,0 0,0-1,1 1,-1 0,0 0,1 0,-1 0,0 0,0 0,1 0,-1-1,0 1,0 0,0 0,1 0,-1 0,0-1,0 1,0 0,1 0,-1-2,0 1,1 0,-1 0,0 0,0-1,0 1,0 0,0 0,0 0,0-1,0 1,0 0,0 0,-1-1,-4-10,-1 1,0 0,0 1,-1-1,-1 1,-6-7,-11-16,13 16,-29-42,0-7,31 51,-1 0,0 1,-1 0,-8-7,7 9,1-2,1 0,0 0,-5-10,8 10</inkml:trace>
 </inkml:ink>
 </file>
 
@@ -2260,7 +1913,6 @@
     </a:fmtScheme>
   </a:themeElements>
   <a:objectDefaults/>
-  <a:extraClrSchemeLst/>
 </a:theme>
 </file>
 

</xml_diff>